<commit_message>
New problems added / notes
</commit_message>
<xml_diff>
--- a/DesignPatterns.docx
+++ b/DesignPatterns.docx
@@ -5,15 +5,8 @@
     <w:p>
       <w:pPr>
         <w:pStyle w:val="NoSpacing"/>
-        <w:jc w:val="center"/>
-        <w:rPr>
-          <w:sz w:val="36"/>
-        </w:rPr>
       </w:pPr>
       <w:r>
-        <w:rPr>
-          <w:sz w:val="36"/>
-        </w:rPr>
         <w:t>Design patterns</w:t>
       </w:r>
     </w:p>
@@ -111,39 +104,13 @@
           <w:szCs w:val="24"/>
         </w:rPr>
       </w:pPr>
-      <w:proofErr w:type="gramStart"/>
       <w:r>
         <w:rPr>
           <w:sz w:val="24"/>
           <w:szCs w:val="24"/>
           <w:lang w:val="en-US"/>
         </w:rPr>
-        <w:t xml:space="preserve">A  </w:t>
-      </w:r>
-      <w:r>
-        <w:rPr>
-          <w:sz w:val="24"/>
-          <w:szCs w:val="24"/>
-          <w:lang w:val="en-US"/>
-        </w:rPr>
-        <w:t>solution</w:t>
-      </w:r>
-      <w:proofErr w:type="gramEnd"/>
-      <w:r>
-        <w:rPr>
-          <w:sz w:val="24"/>
-          <w:szCs w:val="24"/>
-          <w:lang w:val="en-US"/>
-        </w:rPr>
-        <w:t xml:space="preserve"> is to make the class itself responsible for keeping track of its sole insta</w:t>
-      </w:r>
-      <w:r>
-        <w:rPr>
-          <w:sz w:val="24"/>
-          <w:szCs w:val="24"/>
-          <w:lang w:val="en-US"/>
-        </w:rPr>
-        <w:t>nce.</w:t>
+        <w:t>A  solution is to make the class itself responsible for keeping track of its sole instance.</w:t>
       </w:r>
     </w:p>
     <w:p>
@@ -164,25 +131,7 @@
           <w:szCs w:val="24"/>
           <w:lang w:val="en-US"/>
         </w:rPr>
-        <w:t xml:space="preserve">Hide the constructor of the </w:t>
-      </w:r>
-      <w:proofErr w:type="gramStart"/>
-      <w:r>
-        <w:rPr>
-          <w:sz w:val="24"/>
-          <w:szCs w:val="24"/>
-          <w:lang w:val="en-US"/>
-        </w:rPr>
-        <w:t>class(</w:t>
-      </w:r>
-      <w:proofErr w:type="gramEnd"/>
-      <w:r>
-        <w:rPr>
-          <w:sz w:val="24"/>
-          <w:szCs w:val="24"/>
-          <w:lang w:val="en-US"/>
-        </w:rPr>
-        <w:t>declared private).</w:t>
+        <w:t>Hide the constructor of the class(declared private).</w:t>
       </w:r>
     </w:p>
     <w:p>
@@ -203,15 +152,7 @@
           <w:szCs w:val="24"/>
           <w:lang w:val="en-US"/>
         </w:rPr>
-        <w:t>Define a public static operation that returns the sole instance of the</w:t>
-      </w:r>
-      <w:r>
-        <w:rPr>
-          <w:sz w:val="24"/>
-          <w:szCs w:val="24"/>
-          <w:lang w:val="en-US"/>
-        </w:rPr>
-        <w:t xml:space="preserve"> class.</w:t>
+        <w:t>Define a public static operation that returns the sole instance of the class.</w:t>
       </w:r>
     </w:p>
     <w:p>
@@ -799,41 +740,7 @@
       </w:r>
       <w:r>
         <w:br/>
-        <w:t xml:space="preserve">Answer: </w:t>
-      </w:r>
-      <w:proofErr w:type="spellStart"/>
-      <w:proofErr w:type="gramStart"/>
-      <w:r>
-        <w:t>java.lang</w:t>
-      </w:r>
-      <w:proofErr w:type="gramEnd"/>
-      <w:r>
-        <w:t>.Runtime</w:t>
-      </w:r>
-      <w:proofErr w:type="spellEnd"/>
-      <w:r>
-        <w:t xml:space="preserve"> : In every Java application there is only one Runtime instance that allows the application to interface with the environment it is running. The </w:t>
-      </w:r>
-      <w:proofErr w:type="spellStart"/>
-      <w:r>
-        <w:t>getRuntime</w:t>
-      </w:r>
-      <w:proofErr w:type="spellEnd"/>
-      <w:r>
-        <w:t xml:space="preserve"> is equivalent to the </w:t>
-      </w:r>
-      <w:proofErr w:type="spellStart"/>
-      <w:proofErr w:type="gramStart"/>
-      <w:r>
-        <w:t>getInstance</w:t>
-      </w:r>
-      <w:proofErr w:type="spellEnd"/>
-      <w:r>
-        <w:t>(</w:t>
-      </w:r>
-      <w:proofErr w:type="gramEnd"/>
-      <w:r>
-        <w:t>) method of the singleton class.</w:t>
+        <w:t>Answer: java.lang.Runtime : In every Java application there is only one Runtime instance that allows the application to interface with the environment it is running. The getRuntime is equivalent to the getInstance() method of the singleton class.</w:t>
       </w:r>
     </w:p>
     <w:p>
@@ -856,15 +763,7 @@
         <w:t>Question</w:t>
       </w:r>
       <w:r>
-        <w:t xml:space="preserve">: Can the singleton class be </w:t>
-      </w:r>
-      <w:proofErr w:type="spellStart"/>
-      <w:r>
-        <w:t>subclassed</w:t>
-      </w:r>
-      <w:proofErr w:type="spellEnd"/>
-      <w:r>
-        <w:t>?</w:t>
+        <w:t>: Can the singleton class be subclassed?</w:t>
       </w:r>
       <w:r>
         <w:br/>
@@ -876,47 +775,7 @@
         <w:t>Answer</w:t>
       </w:r>
       <w:r>
-        <w:t xml:space="preserve">: Frankly speaking singleton is just a design pattern and it can be </w:t>
-      </w:r>
-      <w:proofErr w:type="spellStart"/>
-      <w:r>
-        <w:t>subclassed</w:t>
-      </w:r>
-      <w:proofErr w:type="spellEnd"/>
-      <w:r>
-        <w:t xml:space="preserve">. </w:t>
-      </w:r>
-      <w:proofErr w:type="gramStart"/>
-      <w:r>
-        <w:t>However</w:t>
-      </w:r>
-      <w:proofErr w:type="gramEnd"/>
-      <w:r>
-        <w:t xml:space="preserve"> it is worth to understand the logic or requirement behind </w:t>
-      </w:r>
-      <w:proofErr w:type="spellStart"/>
-      <w:r>
-        <w:t>subclassing</w:t>
-      </w:r>
-      <w:proofErr w:type="spellEnd"/>
-      <w:r>
-        <w:t xml:space="preserve"> a singleton class as the child class might not inherit the singleton pattern objective by extending the Singleton class. </w:t>
-      </w:r>
-      <w:proofErr w:type="gramStart"/>
-      <w:r>
-        <w:t>However</w:t>
-      </w:r>
-      <w:proofErr w:type="gramEnd"/>
-      <w:r>
-        <w:t xml:space="preserve"> the </w:t>
-      </w:r>
-      <w:proofErr w:type="spellStart"/>
-      <w:r>
-        <w:t>subclassing</w:t>
-      </w:r>
-      <w:proofErr w:type="spellEnd"/>
-      <w:r>
-        <w:t xml:space="preserve"> can be prevented by using the final keyword in the class declaration.</w:t>
+        <w:t>: Frankly speaking singleton is just a design pattern and it can be subclassed. However it is worth to understand the logic or requirement behind subclassing a singleton class as the child class might not inherit the singleton pattern objective by extending the Singleton class. However the subclassing can be prevented by using the final keyword in the class declaration.</w:t>
       </w:r>
     </w:p>
     <w:p>
@@ -942,15 +801,7 @@
         <w:t>Answer</w:t>
       </w:r>
       <w:r>
-        <w:t xml:space="preserve">: That was a good catch! What do we do now? To prevent the another instance to be created of the singleton instance we can throw exception from inside the </w:t>
-      </w:r>
-      <w:proofErr w:type="gramStart"/>
-      <w:r>
-        <w:t>clone(</w:t>
-      </w:r>
-      <w:proofErr w:type="gramEnd"/>
-      <w:r>
-        <w:t>) method.</w:t>
+        <w:t>: That was a good catch! What do we do now? To prevent the another instance to be created of the singleton instance we can throw exception from inside the clone() method.</w:t>
       </w:r>
     </w:p>
     <w:p>
@@ -1416,8 +1267,6 @@
           <w:szCs w:val="24"/>
         </w:rPr>
       </w:pPr>
-      <w:bookmarkStart w:id="0" w:name="_GoBack"/>
-      <w:bookmarkEnd w:id="0"/>
     </w:p>
     <w:p>
       <w:pPr>
@@ -1536,6 +1385,2643 @@
         </w:rPr>
       </w:pPr>
     </w:p>
+    <w:p>
+      <w:pPr>
+        <w:pStyle w:val="NoSpacing"/>
+        <w:rPr>
+          <w:sz w:val="24"/>
+          <w:szCs w:val="24"/>
+        </w:rPr>
+      </w:pPr>
+    </w:p>
+    <w:p>
+      <w:pPr>
+        <w:pStyle w:val="NoSpacing"/>
+        <w:rPr>
+          <w:sz w:val="24"/>
+          <w:szCs w:val="24"/>
+        </w:rPr>
+      </w:pPr>
+    </w:p>
+    <w:p>
+      <w:pPr>
+        <w:pStyle w:val="NoSpacing"/>
+        <w:rPr>
+          <w:sz w:val="24"/>
+          <w:szCs w:val="24"/>
+        </w:rPr>
+      </w:pPr>
+      <w:r>
+        <w:rPr>
+          <w:sz w:val="24"/>
+          <w:szCs w:val="24"/>
+        </w:rPr>
+        <w:lastRenderedPageBreak/>
+        <w:t>3. Adapter Pattern</w:t>
+      </w:r>
+    </w:p>
+    <w:p>
+      <w:pPr>
+        <w:pStyle w:val="NoSpacing"/>
+        <w:rPr>
+          <w:sz w:val="24"/>
+          <w:szCs w:val="24"/>
+        </w:rPr>
+      </w:pPr>
+    </w:p>
+    <w:p>
+      <w:pPr>
+        <w:shd w:val="clear" w:color="auto" w:fill="FFFFFF"/>
+        <w:spacing w:after="0" w:line="240" w:lineRule="auto"/>
+        <w:jc w:val="both"/>
+        <w:textAlignment w:val="baseline"/>
+        <w:rPr>
+          <w:rFonts w:ascii="Helvetica" w:eastAsia="Times New Roman" w:hAnsi="Helvetica" w:cs="Times New Roman"/>
+          <w:color w:val="000000"/>
+          <w:sz w:val="24"/>
+          <w:szCs w:val="24"/>
+          <w:lang w:eastAsia="en-IN"/>
+        </w:rPr>
+      </w:pPr>
+      <w:r>
+        <w:rPr>
+          <w:rFonts w:ascii="Helvetica" w:eastAsia="Times New Roman" w:hAnsi="Helvetica" w:cs="Times New Roman"/>
+          <w:b/>
+          <w:bCs/>
+          <w:i/>
+          <w:iCs/>
+          <w:color w:val="000000"/>
+          <w:sz w:val="23"/>
+          <w:szCs w:val="23"/>
+          <w:bdr w:val="none" w:sz="0" w:space="0" w:color="auto" w:frame="1"/>
+          <w:lang w:eastAsia="en-IN"/>
+        </w:rPr>
+        <w:t>Definition:</w:t>
+      </w:r>
+    </w:p>
+    <w:p>
+      <w:pPr>
+        <w:shd w:val="clear" w:color="auto" w:fill="FFFFFF"/>
+        <w:spacing w:after="150" w:line="240" w:lineRule="auto"/>
+        <w:jc w:val="both"/>
+        <w:textAlignment w:val="baseline"/>
+        <w:rPr>
+          <w:rFonts w:ascii="Helvetica" w:eastAsia="Times New Roman" w:hAnsi="Helvetica" w:cs="Times New Roman"/>
+          <w:color w:val="000000"/>
+          <w:sz w:val="24"/>
+          <w:szCs w:val="24"/>
+          <w:lang w:eastAsia="en-IN"/>
+        </w:rPr>
+      </w:pPr>
+      <w:r>
+        <w:rPr>
+          <w:rFonts w:ascii="Helvetica" w:eastAsia="Times New Roman" w:hAnsi="Helvetica" w:cs="Times New Roman"/>
+          <w:color w:val="000000"/>
+          <w:sz w:val="24"/>
+          <w:szCs w:val="24"/>
+          <w:lang w:eastAsia="en-IN"/>
+        </w:rPr>
+        <w:t>The adapter pattern convert the interface of a class into another interface clients expect. Adapter lets classes work together that couldn’t otherwise because of incompatible interfaces.</w:t>
+      </w:r>
+    </w:p>
+    <w:p>
+      <w:pPr>
+        <w:pStyle w:val="NoSpacing"/>
+        <w:rPr>
+          <w:sz w:val="24"/>
+          <w:szCs w:val="24"/>
+        </w:rPr>
+      </w:pPr>
+    </w:p>
+    <w:p>
+      <w:pPr>
+        <w:shd w:val="clear" w:color="auto" w:fill="FFFFFF"/>
+        <w:spacing w:after="0" w:line="240" w:lineRule="auto"/>
+        <w:jc w:val="both"/>
+        <w:textAlignment w:val="baseline"/>
+        <w:rPr>
+          <w:rFonts w:ascii="Helvetica" w:eastAsia="Times New Roman" w:hAnsi="Helvetica" w:cs="Times New Roman"/>
+          <w:color w:val="000000"/>
+          <w:sz w:val="24"/>
+          <w:szCs w:val="24"/>
+          <w:lang w:eastAsia="en-IN"/>
+        </w:rPr>
+      </w:pPr>
+      <w:r>
+        <w:rPr>
+          <w:rFonts w:ascii="Helvetica" w:eastAsia="Times New Roman" w:hAnsi="Helvetica" w:cs="Times New Roman"/>
+          <w:b/>
+          <w:bCs/>
+          <w:color w:val="000000"/>
+          <w:sz w:val="23"/>
+          <w:szCs w:val="23"/>
+          <w:bdr w:val="none" w:sz="0" w:space="0" w:color="auto" w:frame="1"/>
+          <w:lang w:eastAsia="en-IN"/>
+        </w:rPr>
+        <w:t>ClassDiagram:</w:t>
+      </w:r>
+      <w:r>
+        <w:rPr>
+          <w:rFonts w:ascii="Helvetica" w:eastAsia="Times New Roman" w:hAnsi="Helvetica" w:cs="Times New Roman"/>
+          <w:color w:val="000000"/>
+          <w:sz w:val="24"/>
+          <w:szCs w:val="24"/>
+          <w:lang w:eastAsia="en-IN"/>
+        </w:rPr>
+        <w:br/>
+      </w:r>
+      <w:r>
+        <w:rPr>
+          <w:rFonts w:ascii="Helvetica" w:eastAsia="Times New Roman" w:hAnsi="Helvetica" w:cs="Times New Roman"/>
+          <w:noProof/>
+          <w:color w:val="000000"/>
+          <w:sz w:val="24"/>
+          <w:szCs w:val="24"/>
+          <w:lang w:eastAsia="en-IN"/>
+        </w:rPr>
+        <w:drawing>
+          <wp:inline distT="0" distB="0" distL="0" distR="0" wp14:anchorId="489CF27C" wp14:editId="53882294">
+            <wp:extent cx="5067300" cy="3360420"/>
+            <wp:effectExtent l="0" t="0" r="0" b="0"/>
+            <wp:docPr id="5" name="Picture 5" descr="ad3"/>
+            <wp:cNvGraphicFramePr>
+              <a:graphicFrameLocks xmlns:a="http://schemas.openxmlformats.org/drawingml/2006/main" noChangeAspect="1"/>
+            </wp:cNvGraphicFramePr>
+            <a:graphic xmlns:a="http://schemas.openxmlformats.org/drawingml/2006/main">
+              <a:graphicData uri="http://schemas.openxmlformats.org/drawingml/2006/picture">
+                <pic:pic xmlns:pic="http://schemas.openxmlformats.org/drawingml/2006/picture">
+                  <pic:nvPicPr>
+                    <pic:cNvPr id="0" name="Picture 2" descr="ad3"/>
+                    <pic:cNvPicPr>
+                      <a:picLocks noChangeAspect="1" noChangeArrowheads="1"/>
+                    </pic:cNvPicPr>
+                  </pic:nvPicPr>
+                  <pic:blipFill>
+                    <a:blip r:embed="rId13">
+                      <a:extLst>
+                        <a:ext uri="{28A0092B-C50C-407E-A947-70E740481C1C}">
+                          <a14:useLocalDpi xmlns:a14="http://schemas.microsoft.com/office/drawing/2010/main" val="0"/>
+                        </a:ext>
+                      </a:extLst>
+                    </a:blip>
+                    <a:srcRect/>
+                    <a:stretch>
+                      <a:fillRect/>
+                    </a:stretch>
+                  </pic:blipFill>
+                  <pic:spPr bwMode="auto">
+                    <a:xfrm>
+                      <a:off x="0" y="0"/>
+                      <a:ext cx="5067300" cy="3360420"/>
+                    </a:xfrm>
+                    <a:prstGeom prst="rect">
+                      <a:avLst/>
+                    </a:prstGeom>
+                    <a:noFill/>
+                    <a:ln>
+                      <a:noFill/>
+                    </a:ln>
+                  </pic:spPr>
+                </pic:pic>
+              </a:graphicData>
+            </a:graphic>
+          </wp:inline>
+        </w:drawing>
+      </w:r>
+    </w:p>
+    <w:p>
+      <w:pPr>
+        <w:shd w:val="clear" w:color="auto" w:fill="FFFFFF"/>
+        <w:spacing w:after="150" w:line="240" w:lineRule="auto"/>
+        <w:jc w:val="both"/>
+        <w:textAlignment w:val="baseline"/>
+        <w:rPr>
+          <w:rFonts w:ascii="Helvetica" w:eastAsia="Times New Roman" w:hAnsi="Helvetica" w:cs="Times New Roman"/>
+          <w:color w:val="000000"/>
+          <w:sz w:val="24"/>
+          <w:szCs w:val="24"/>
+          <w:lang w:eastAsia="en-IN"/>
+        </w:rPr>
+      </w:pPr>
+      <w:r>
+        <w:rPr>
+          <w:rFonts w:ascii="Helvetica" w:eastAsia="Times New Roman" w:hAnsi="Helvetica" w:cs="Times New Roman"/>
+          <w:color w:val="000000"/>
+          <w:sz w:val="24"/>
+          <w:szCs w:val="24"/>
+          <w:lang w:eastAsia="en-IN"/>
+        </w:rPr>
+        <w:t>The client sees only the target interface and not the adapter. The adapter implements the target interface. Adapter delegates all requests to Adaptee.</w:t>
+      </w:r>
+    </w:p>
+    <w:p>
+      <w:pPr>
+        <w:shd w:val="clear" w:color="auto" w:fill="FFFFFF"/>
+        <w:spacing w:after="150" w:line="240" w:lineRule="auto"/>
+        <w:jc w:val="both"/>
+        <w:textAlignment w:val="baseline"/>
+        <w:rPr>
+          <w:rFonts w:ascii="Helvetica" w:eastAsia="Times New Roman" w:hAnsi="Helvetica" w:cs="Times New Roman"/>
+          <w:color w:val="000000"/>
+          <w:sz w:val="24"/>
+          <w:szCs w:val="24"/>
+          <w:lang w:eastAsia="en-IN"/>
+        </w:rPr>
+      </w:pPr>
+    </w:p>
+    <w:p>
+      <w:pPr>
+        <w:numPr>
+          <w:ilvl w:val="0"/>
+          <w:numId w:val="7"/>
+        </w:numPr>
+        <w:shd w:val="clear" w:color="auto" w:fill="FFFFFF"/>
+        <w:spacing w:after="0" w:line="240" w:lineRule="auto"/>
+        <w:ind w:left="540"/>
+        <w:jc w:val="both"/>
+        <w:textAlignment w:val="baseline"/>
+        <w:rPr>
+          <w:rFonts w:ascii="Helvetica" w:eastAsia="Times New Roman" w:hAnsi="Helvetica" w:cs="Times New Roman"/>
+          <w:color w:val="000000"/>
+          <w:sz w:val="20"/>
+          <w:szCs w:val="20"/>
+          <w:lang w:eastAsia="en-IN"/>
+        </w:rPr>
+      </w:pPr>
+      <w:r>
+        <w:rPr>
+          <w:rFonts w:ascii="Helvetica" w:eastAsia="Times New Roman" w:hAnsi="Helvetica" w:cs="Times New Roman"/>
+          <w:color w:val="000000"/>
+          <w:sz w:val="20"/>
+          <w:szCs w:val="20"/>
+          <w:lang w:eastAsia="en-IN"/>
+        </w:rPr>
+        <w:t>The client makes a request to the adapter by calling a method on it using the target interface.</w:t>
+      </w:r>
+    </w:p>
+    <w:p>
+      <w:pPr>
+        <w:numPr>
+          <w:ilvl w:val="0"/>
+          <w:numId w:val="7"/>
+        </w:numPr>
+        <w:shd w:val="clear" w:color="auto" w:fill="FFFFFF"/>
+        <w:spacing w:after="0" w:line="240" w:lineRule="auto"/>
+        <w:ind w:left="540"/>
+        <w:jc w:val="both"/>
+        <w:textAlignment w:val="baseline"/>
+        <w:rPr>
+          <w:rFonts w:ascii="Helvetica" w:eastAsia="Times New Roman" w:hAnsi="Helvetica" w:cs="Times New Roman"/>
+          <w:color w:val="000000"/>
+          <w:sz w:val="20"/>
+          <w:szCs w:val="20"/>
+          <w:lang w:eastAsia="en-IN"/>
+        </w:rPr>
+      </w:pPr>
+      <w:r>
+        <w:rPr>
+          <w:rFonts w:ascii="Helvetica" w:eastAsia="Times New Roman" w:hAnsi="Helvetica" w:cs="Times New Roman"/>
+          <w:color w:val="000000"/>
+          <w:sz w:val="20"/>
+          <w:szCs w:val="20"/>
+          <w:lang w:eastAsia="en-IN"/>
+        </w:rPr>
+        <w:t>The adapter translates that request on the adaptee using the adaptee interface.</w:t>
+      </w:r>
+    </w:p>
+    <w:p>
+      <w:pPr>
+        <w:numPr>
+          <w:ilvl w:val="0"/>
+          <w:numId w:val="7"/>
+        </w:numPr>
+        <w:shd w:val="clear" w:color="auto" w:fill="FFFFFF"/>
+        <w:spacing w:after="0" w:line="240" w:lineRule="auto"/>
+        <w:ind w:left="540"/>
+        <w:jc w:val="both"/>
+        <w:textAlignment w:val="baseline"/>
+        <w:rPr>
+          <w:rFonts w:ascii="Helvetica" w:eastAsia="Times New Roman" w:hAnsi="Helvetica" w:cs="Times New Roman"/>
+          <w:color w:val="000000"/>
+          <w:sz w:val="20"/>
+          <w:szCs w:val="20"/>
+          <w:lang w:eastAsia="en-IN"/>
+        </w:rPr>
+      </w:pPr>
+      <w:r>
+        <w:rPr>
+          <w:rFonts w:ascii="Helvetica" w:eastAsia="Times New Roman" w:hAnsi="Helvetica" w:cs="Times New Roman"/>
+          <w:color w:val="000000"/>
+          <w:sz w:val="20"/>
+          <w:szCs w:val="20"/>
+          <w:lang w:eastAsia="en-IN"/>
+        </w:rPr>
+        <w:t>Client receive the results of the call and is unaware of adapter’s presence.</w:t>
+      </w:r>
+    </w:p>
+    <w:p>
+      <w:pPr>
+        <w:shd w:val="clear" w:color="auto" w:fill="FFFFFF"/>
+        <w:spacing w:after="150" w:line="240" w:lineRule="auto"/>
+        <w:jc w:val="both"/>
+        <w:textAlignment w:val="baseline"/>
+        <w:rPr>
+          <w:rFonts w:ascii="Helvetica" w:eastAsia="Times New Roman" w:hAnsi="Helvetica" w:cs="Times New Roman"/>
+          <w:color w:val="000000"/>
+          <w:sz w:val="24"/>
+          <w:szCs w:val="24"/>
+          <w:lang w:eastAsia="en-IN"/>
+        </w:rPr>
+      </w:pPr>
+    </w:p>
+    <w:p>
+      <w:pPr>
+        <w:shd w:val="clear" w:color="auto" w:fill="FFFFFF"/>
+        <w:spacing w:after="0" w:line="240" w:lineRule="auto"/>
+        <w:jc w:val="both"/>
+        <w:textAlignment w:val="baseline"/>
+        <w:rPr>
+          <w:rFonts w:ascii="Helvetica" w:eastAsia="Times New Roman" w:hAnsi="Helvetica" w:cs="Times New Roman"/>
+          <w:color w:val="000000"/>
+          <w:sz w:val="24"/>
+          <w:szCs w:val="24"/>
+          <w:lang w:eastAsia="en-IN"/>
+        </w:rPr>
+      </w:pPr>
+      <w:r>
+        <w:rPr>
+          <w:rFonts w:ascii="Helvetica" w:eastAsia="Times New Roman" w:hAnsi="Helvetica" w:cs="Times New Roman"/>
+          <w:b/>
+          <w:bCs/>
+          <w:color w:val="000000"/>
+          <w:sz w:val="23"/>
+          <w:szCs w:val="23"/>
+          <w:bdr w:val="none" w:sz="0" w:space="0" w:color="auto" w:frame="1"/>
+          <w:lang w:eastAsia="en-IN"/>
+        </w:rPr>
+        <w:t>Example:</w:t>
+      </w:r>
+    </w:p>
+    <w:p>
+      <w:pPr>
+        <w:shd w:val="clear" w:color="auto" w:fill="FFFFFF"/>
+        <w:spacing w:after="150" w:line="240" w:lineRule="auto"/>
+        <w:jc w:val="both"/>
+        <w:textAlignment w:val="baseline"/>
+        <w:rPr>
+          <w:rFonts w:ascii="Helvetica" w:eastAsia="Times New Roman" w:hAnsi="Helvetica" w:cs="Times New Roman"/>
+          <w:color w:val="000000"/>
+          <w:sz w:val="24"/>
+          <w:szCs w:val="24"/>
+          <w:lang w:eastAsia="en-IN"/>
+        </w:rPr>
+      </w:pPr>
+      <w:r>
+        <w:rPr>
+          <w:rFonts w:ascii="Helvetica" w:eastAsia="Times New Roman" w:hAnsi="Helvetica" w:cs="Times New Roman"/>
+          <w:color w:val="000000"/>
+          <w:sz w:val="24"/>
+          <w:szCs w:val="24"/>
+          <w:lang w:eastAsia="en-IN"/>
+        </w:rPr>
+        <w:t>Suppose you have a Bird class with fly() , and makeSound()methods. And also a ToyDuck class with squeak() method. Let’s assume that you are short on ToyDuck objects and you would like to use Bird objects in their place. Birds have some similar functionality but implement a different interface, so we can’t use them directly. So we will use adapter pattern. Here our client would be ToyDuck and adaptee would be Bird.</w:t>
+      </w:r>
+    </w:p>
+    <w:p>
+      <w:pPr>
+        <w:shd w:val="clear" w:color="auto" w:fill="FFFFFF"/>
+        <w:spacing w:after="150" w:line="240" w:lineRule="auto"/>
+        <w:jc w:val="both"/>
+        <w:textAlignment w:val="baseline"/>
+        <w:rPr>
+          <w:rFonts w:ascii="Helvetica" w:eastAsia="Times New Roman" w:hAnsi="Helvetica" w:cs="Times New Roman"/>
+          <w:color w:val="000000"/>
+          <w:sz w:val="24"/>
+          <w:szCs w:val="24"/>
+          <w:lang w:eastAsia="en-IN"/>
+        </w:rPr>
+      </w:pPr>
+      <w:r>
+        <w:rPr>
+          <w:rFonts w:ascii="Helvetica" w:eastAsia="Times New Roman" w:hAnsi="Helvetica" w:cs="Times New Roman"/>
+          <w:color w:val="000000"/>
+          <w:sz w:val="24"/>
+          <w:szCs w:val="24"/>
+          <w:lang w:eastAsia="en-IN"/>
+        </w:rPr>
+        <w:t>Below is Java implementation of it.</w:t>
+      </w:r>
+    </w:p>
+    <w:tbl>
+      <w:tblPr>
+        <w:tblW w:w="11304" w:type="dxa"/>
+        <w:tblCellMar>
+          <w:left w:w="0" w:type="dxa"/>
+          <w:right w:w="0" w:type="dxa"/>
+        </w:tblCellMar>
+        <w:tblLook w:val="04A0" w:firstRow="1" w:lastRow="0" w:firstColumn="1" w:lastColumn="0" w:noHBand="0" w:noVBand="1"/>
+      </w:tblPr>
+      <w:tblGrid>
+        <w:gridCol w:w="11304"/>
+      </w:tblGrid>
+      <w:tr>
+        <w:tc>
+          <w:tcPr>
+            <w:tcW w:w="11304" w:type="dxa"/>
+            <w:vAlign w:val="center"/>
+            <w:hideMark/>
+          </w:tcPr>
+          <w:p>
+            <w:pPr>
+              <w:spacing w:after="0" w:line="240" w:lineRule="auto"/>
+              <w:rPr>
+                <w:rFonts w:ascii="Times New Roman" w:eastAsia="Times New Roman" w:hAnsi="Times New Roman" w:cs="Times New Roman"/>
+                <w:sz w:val="24"/>
+                <w:szCs w:val="24"/>
+                <w:lang w:eastAsia="en-IN"/>
+              </w:rPr>
+            </w:pPr>
+            <w:r>
+              <w:rPr>
+                <w:rFonts w:ascii="Courier New" w:eastAsia="Times New Roman" w:hAnsi="Courier New" w:cs="Courier New"/>
+                <w:sz w:val="20"/>
+                <w:szCs w:val="20"/>
+                <w:lang w:eastAsia="en-IN"/>
+              </w:rPr>
+              <w:t>// Java implementation of Adapter pattern</w:t>
+            </w:r>
+          </w:p>
+          <w:p>
+            <w:pPr>
+              <w:spacing w:after="0" w:line="240" w:lineRule="auto"/>
+              <w:rPr>
+                <w:rFonts w:ascii="Times New Roman" w:eastAsia="Times New Roman" w:hAnsi="Times New Roman" w:cs="Times New Roman"/>
+                <w:sz w:val="24"/>
+                <w:szCs w:val="24"/>
+                <w:lang w:eastAsia="en-IN"/>
+              </w:rPr>
+            </w:pPr>
+            <w:r>
+              <w:rPr>
+                <w:rFonts w:ascii="Times New Roman" w:eastAsia="Times New Roman" w:hAnsi="Times New Roman" w:cs="Times New Roman"/>
+                <w:sz w:val="24"/>
+                <w:szCs w:val="24"/>
+                <w:lang w:eastAsia="en-IN"/>
+              </w:rPr>
+              <w:t> </w:t>
+            </w:r>
+          </w:p>
+          <w:p>
+            <w:pPr>
+              <w:spacing w:after="0" w:line="240" w:lineRule="auto"/>
+              <w:rPr>
+                <w:rFonts w:ascii="Times New Roman" w:eastAsia="Times New Roman" w:hAnsi="Times New Roman" w:cs="Times New Roman"/>
+                <w:sz w:val="24"/>
+                <w:szCs w:val="24"/>
+                <w:lang w:eastAsia="en-IN"/>
+              </w:rPr>
+            </w:pPr>
+            <w:r>
+              <w:rPr>
+                <w:rFonts w:ascii="Courier New" w:eastAsia="Times New Roman" w:hAnsi="Courier New" w:cs="Courier New"/>
+                <w:sz w:val="20"/>
+                <w:szCs w:val="20"/>
+                <w:lang w:eastAsia="en-IN"/>
+              </w:rPr>
+              <w:t>interface</w:t>
+            </w:r>
+            <w:r>
+              <w:rPr>
+                <w:rFonts w:ascii="Times New Roman" w:eastAsia="Times New Roman" w:hAnsi="Times New Roman" w:cs="Times New Roman"/>
+                <w:sz w:val="24"/>
+                <w:szCs w:val="24"/>
+                <w:lang w:eastAsia="en-IN"/>
+              </w:rPr>
+              <w:t xml:space="preserve"> </w:t>
+            </w:r>
+            <w:r>
+              <w:rPr>
+                <w:rFonts w:ascii="Courier New" w:eastAsia="Times New Roman" w:hAnsi="Courier New" w:cs="Courier New"/>
+                <w:sz w:val="20"/>
+                <w:szCs w:val="20"/>
+                <w:lang w:eastAsia="en-IN"/>
+              </w:rPr>
+              <w:t>Bird</w:t>
+            </w:r>
+          </w:p>
+          <w:p>
+            <w:pPr>
+              <w:spacing w:after="0" w:line="240" w:lineRule="auto"/>
+              <w:rPr>
+                <w:rFonts w:ascii="Times New Roman" w:eastAsia="Times New Roman" w:hAnsi="Times New Roman" w:cs="Times New Roman"/>
+                <w:sz w:val="24"/>
+                <w:szCs w:val="24"/>
+                <w:lang w:eastAsia="en-IN"/>
+              </w:rPr>
+            </w:pPr>
+            <w:r>
+              <w:rPr>
+                <w:rFonts w:ascii="Courier New" w:eastAsia="Times New Roman" w:hAnsi="Courier New" w:cs="Courier New"/>
+                <w:sz w:val="20"/>
+                <w:szCs w:val="20"/>
+                <w:lang w:eastAsia="en-IN"/>
+              </w:rPr>
+              <w:t>{</w:t>
+            </w:r>
+          </w:p>
+          <w:p>
+            <w:pPr>
+              <w:spacing w:after="0" w:line="240" w:lineRule="auto"/>
+              <w:rPr>
+                <w:rFonts w:ascii="Times New Roman" w:eastAsia="Times New Roman" w:hAnsi="Times New Roman" w:cs="Times New Roman"/>
+                <w:sz w:val="24"/>
+                <w:szCs w:val="24"/>
+                <w:lang w:eastAsia="en-IN"/>
+              </w:rPr>
+            </w:pPr>
+            <w:r>
+              <w:rPr>
+                <w:rFonts w:ascii="Courier New" w:eastAsia="Times New Roman" w:hAnsi="Courier New" w:cs="Courier New"/>
+                <w:sz w:val="20"/>
+                <w:szCs w:val="20"/>
+                <w:lang w:eastAsia="en-IN"/>
+              </w:rPr>
+              <w:t>    // birds implement Bird interface that allows</w:t>
+            </w:r>
+          </w:p>
+          <w:p>
+            <w:pPr>
+              <w:spacing w:after="0" w:line="240" w:lineRule="auto"/>
+              <w:rPr>
+                <w:rFonts w:ascii="Times New Roman" w:eastAsia="Times New Roman" w:hAnsi="Times New Roman" w:cs="Times New Roman"/>
+                <w:sz w:val="24"/>
+                <w:szCs w:val="24"/>
+                <w:lang w:eastAsia="en-IN"/>
+              </w:rPr>
+            </w:pPr>
+            <w:r>
+              <w:rPr>
+                <w:rFonts w:ascii="Courier New" w:eastAsia="Times New Roman" w:hAnsi="Courier New" w:cs="Courier New"/>
+                <w:sz w:val="20"/>
+                <w:szCs w:val="20"/>
+                <w:lang w:eastAsia="en-IN"/>
+              </w:rPr>
+              <w:t>    // them to fly and make sounds adaptee interface</w:t>
+            </w:r>
+          </w:p>
+          <w:p>
+            <w:pPr>
+              <w:spacing w:after="0" w:line="240" w:lineRule="auto"/>
+              <w:rPr>
+                <w:rFonts w:ascii="Times New Roman" w:eastAsia="Times New Roman" w:hAnsi="Times New Roman" w:cs="Times New Roman"/>
+                <w:sz w:val="24"/>
+                <w:szCs w:val="24"/>
+                <w:lang w:eastAsia="en-IN"/>
+              </w:rPr>
+            </w:pPr>
+            <w:r>
+              <w:rPr>
+                <w:rFonts w:ascii="Courier New" w:eastAsia="Times New Roman" w:hAnsi="Courier New" w:cs="Courier New"/>
+                <w:sz w:val="20"/>
+                <w:szCs w:val="20"/>
+                <w:lang w:eastAsia="en-IN"/>
+              </w:rPr>
+              <w:t>    public</w:t>
+            </w:r>
+            <w:r>
+              <w:rPr>
+                <w:rFonts w:ascii="Times New Roman" w:eastAsia="Times New Roman" w:hAnsi="Times New Roman" w:cs="Times New Roman"/>
+                <w:sz w:val="24"/>
+                <w:szCs w:val="24"/>
+                <w:lang w:eastAsia="en-IN"/>
+              </w:rPr>
+              <w:t xml:space="preserve"> </w:t>
+            </w:r>
+            <w:r>
+              <w:rPr>
+                <w:rFonts w:ascii="Courier New" w:eastAsia="Times New Roman" w:hAnsi="Courier New" w:cs="Courier New"/>
+                <w:sz w:val="20"/>
+                <w:szCs w:val="20"/>
+                <w:lang w:eastAsia="en-IN"/>
+              </w:rPr>
+              <w:t>void</w:t>
+            </w:r>
+            <w:r>
+              <w:rPr>
+                <w:rFonts w:ascii="Times New Roman" w:eastAsia="Times New Roman" w:hAnsi="Times New Roman" w:cs="Times New Roman"/>
+                <w:sz w:val="24"/>
+                <w:szCs w:val="24"/>
+                <w:lang w:eastAsia="en-IN"/>
+              </w:rPr>
+              <w:t xml:space="preserve"> </w:t>
+            </w:r>
+            <w:r>
+              <w:rPr>
+                <w:rFonts w:ascii="Courier New" w:eastAsia="Times New Roman" w:hAnsi="Courier New" w:cs="Courier New"/>
+                <w:sz w:val="20"/>
+                <w:szCs w:val="20"/>
+                <w:lang w:eastAsia="en-IN"/>
+              </w:rPr>
+              <w:t>fly();</w:t>
+            </w:r>
+          </w:p>
+          <w:p>
+            <w:pPr>
+              <w:spacing w:after="0" w:line="240" w:lineRule="auto"/>
+              <w:rPr>
+                <w:rFonts w:ascii="Times New Roman" w:eastAsia="Times New Roman" w:hAnsi="Times New Roman" w:cs="Times New Roman"/>
+                <w:sz w:val="24"/>
+                <w:szCs w:val="24"/>
+                <w:lang w:eastAsia="en-IN"/>
+              </w:rPr>
+            </w:pPr>
+            <w:r>
+              <w:rPr>
+                <w:rFonts w:ascii="Courier New" w:eastAsia="Times New Roman" w:hAnsi="Courier New" w:cs="Courier New"/>
+                <w:sz w:val="20"/>
+                <w:szCs w:val="20"/>
+                <w:lang w:eastAsia="en-IN"/>
+              </w:rPr>
+              <w:t>    public</w:t>
+            </w:r>
+            <w:r>
+              <w:rPr>
+                <w:rFonts w:ascii="Times New Roman" w:eastAsia="Times New Roman" w:hAnsi="Times New Roman" w:cs="Times New Roman"/>
+                <w:sz w:val="24"/>
+                <w:szCs w:val="24"/>
+                <w:lang w:eastAsia="en-IN"/>
+              </w:rPr>
+              <w:t xml:space="preserve"> </w:t>
+            </w:r>
+            <w:r>
+              <w:rPr>
+                <w:rFonts w:ascii="Courier New" w:eastAsia="Times New Roman" w:hAnsi="Courier New" w:cs="Courier New"/>
+                <w:sz w:val="20"/>
+                <w:szCs w:val="20"/>
+                <w:lang w:eastAsia="en-IN"/>
+              </w:rPr>
+              <w:t>void</w:t>
+            </w:r>
+            <w:r>
+              <w:rPr>
+                <w:rFonts w:ascii="Times New Roman" w:eastAsia="Times New Roman" w:hAnsi="Times New Roman" w:cs="Times New Roman"/>
+                <w:sz w:val="24"/>
+                <w:szCs w:val="24"/>
+                <w:lang w:eastAsia="en-IN"/>
+              </w:rPr>
+              <w:t xml:space="preserve"> </w:t>
+            </w:r>
+            <w:r>
+              <w:rPr>
+                <w:rFonts w:ascii="Courier New" w:eastAsia="Times New Roman" w:hAnsi="Courier New" w:cs="Courier New"/>
+                <w:sz w:val="20"/>
+                <w:szCs w:val="20"/>
+                <w:lang w:eastAsia="en-IN"/>
+              </w:rPr>
+              <w:t>makeSound();</w:t>
+            </w:r>
+          </w:p>
+          <w:p>
+            <w:pPr>
+              <w:spacing w:after="0" w:line="240" w:lineRule="auto"/>
+              <w:rPr>
+                <w:rFonts w:ascii="Times New Roman" w:eastAsia="Times New Roman" w:hAnsi="Times New Roman" w:cs="Times New Roman"/>
+                <w:sz w:val="24"/>
+                <w:szCs w:val="24"/>
+                <w:lang w:eastAsia="en-IN"/>
+              </w:rPr>
+            </w:pPr>
+            <w:r>
+              <w:rPr>
+                <w:rFonts w:ascii="Courier New" w:eastAsia="Times New Roman" w:hAnsi="Courier New" w:cs="Courier New"/>
+                <w:sz w:val="20"/>
+                <w:szCs w:val="20"/>
+                <w:lang w:eastAsia="en-IN"/>
+              </w:rPr>
+              <w:t>}</w:t>
+            </w:r>
+          </w:p>
+          <w:p>
+            <w:pPr>
+              <w:spacing w:after="0" w:line="240" w:lineRule="auto"/>
+              <w:rPr>
+                <w:rFonts w:ascii="Times New Roman" w:eastAsia="Times New Roman" w:hAnsi="Times New Roman" w:cs="Times New Roman"/>
+                <w:sz w:val="24"/>
+                <w:szCs w:val="24"/>
+                <w:lang w:eastAsia="en-IN"/>
+              </w:rPr>
+            </w:pPr>
+            <w:r>
+              <w:rPr>
+                <w:rFonts w:ascii="Times New Roman" w:eastAsia="Times New Roman" w:hAnsi="Times New Roman" w:cs="Times New Roman"/>
+                <w:sz w:val="24"/>
+                <w:szCs w:val="24"/>
+                <w:lang w:eastAsia="en-IN"/>
+              </w:rPr>
+              <w:t> </w:t>
+            </w:r>
+          </w:p>
+          <w:p>
+            <w:pPr>
+              <w:spacing w:after="0" w:line="240" w:lineRule="auto"/>
+              <w:rPr>
+                <w:rFonts w:ascii="Times New Roman" w:eastAsia="Times New Roman" w:hAnsi="Times New Roman" w:cs="Times New Roman"/>
+                <w:sz w:val="24"/>
+                <w:szCs w:val="24"/>
+                <w:lang w:eastAsia="en-IN"/>
+              </w:rPr>
+            </w:pPr>
+            <w:r>
+              <w:rPr>
+                <w:rFonts w:ascii="Courier New" w:eastAsia="Times New Roman" w:hAnsi="Courier New" w:cs="Courier New"/>
+                <w:sz w:val="20"/>
+                <w:szCs w:val="20"/>
+                <w:lang w:eastAsia="en-IN"/>
+              </w:rPr>
+              <w:t>class</w:t>
+            </w:r>
+            <w:r>
+              <w:rPr>
+                <w:rFonts w:ascii="Times New Roman" w:eastAsia="Times New Roman" w:hAnsi="Times New Roman" w:cs="Times New Roman"/>
+                <w:sz w:val="24"/>
+                <w:szCs w:val="24"/>
+                <w:lang w:eastAsia="en-IN"/>
+              </w:rPr>
+              <w:t xml:space="preserve"> </w:t>
+            </w:r>
+            <w:r>
+              <w:rPr>
+                <w:rFonts w:ascii="Courier New" w:eastAsia="Times New Roman" w:hAnsi="Courier New" w:cs="Courier New"/>
+                <w:sz w:val="20"/>
+                <w:szCs w:val="20"/>
+                <w:lang w:eastAsia="en-IN"/>
+              </w:rPr>
+              <w:t>Sparrow implements</w:t>
+            </w:r>
+            <w:r>
+              <w:rPr>
+                <w:rFonts w:ascii="Times New Roman" w:eastAsia="Times New Roman" w:hAnsi="Times New Roman" w:cs="Times New Roman"/>
+                <w:sz w:val="24"/>
+                <w:szCs w:val="24"/>
+                <w:lang w:eastAsia="en-IN"/>
+              </w:rPr>
+              <w:t xml:space="preserve"> </w:t>
+            </w:r>
+            <w:r>
+              <w:rPr>
+                <w:rFonts w:ascii="Courier New" w:eastAsia="Times New Roman" w:hAnsi="Courier New" w:cs="Courier New"/>
+                <w:sz w:val="20"/>
+                <w:szCs w:val="20"/>
+                <w:lang w:eastAsia="en-IN"/>
+              </w:rPr>
+              <w:t>Bird</w:t>
+            </w:r>
+          </w:p>
+          <w:p>
+            <w:pPr>
+              <w:spacing w:after="0" w:line="240" w:lineRule="auto"/>
+              <w:rPr>
+                <w:rFonts w:ascii="Times New Roman" w:eastAsia="Times New Roman" w:hAnsi="Times New Roman" w:cs="Times New Roman"/>
+                <w:sz w:val="24"/>
+                <w:szCs w:val="24"/>
+                <w:lang w:eastAsia="en-IN"/>
+              </w:rPr>
+            </w:pPr>
+            <w:r>
+              <w:rPr>
+                <w:rFonts w:ascii="Courier New" w:eastAsia="Times New Roman" w:hAnsi="Courier New" w:cs="Courier New"/>
+                <w:sz w:val="20"/>
+                <w:szCs w:val="20"/>
+                <w:lang w:eastAsia="en-IN"/>
+              </w:rPr>
+              <w:t>{</w:t>
+            </w:r>
+          </w:p>
+          <w:p>
+            <w:pPr>
+              <w:spacing w:after="0" w:line="240" w:lineRule="auto"/>
+              <w:rPr>
+                <w:rFonts w:ascii="Times New Roman" w:eastAsia="Times New Roman" w:hAnsi="Times New Roman" w:cs="Times New Roman"/>
+                <w:sz w:val="24"/>
+                <w:szCs w:val="24"/>
+                <w:lang w:eastAsia="en-IN"/>
+              </w:rPr>
+            </w:pPr>
+            <w:r>
+              <w:rPr>
+                <w:rFonts w:ascii="Courier New" w:eastAsia="Times New Roman" w:hAnsi="Courier New" w:cs="Courier New"/>
+                <w:sz w:val="20"/>
+                <w:szCs w:val="20"/>
+                <w:lang w:eastAsia="en-IN"/>
+              </w:rPr>
+              <w:lastRenderedPageBreak/>
+              <w:t>    // a concrete implementation of bird</w:t>
+            </w:r>
+          </w:p>
+          <w:p>
+            <w:pPr>
+              <w:spacing w:after="0" w:line="240" w:lineRule="auto"/>
+              <w:rPr>
+                <w:rFonts w:ascii="Times New Roman" w:eastAsia="Times New Roman" w:hAnsi="Times New Roman" w:cs="Times New Roman"/>
+                <w:sz w:val="24"/>
+                <w:szCs w:val="24"/>
+                <w:lang w:eastAsia="en-IN"/>
+              </w:rPr>
+            </w:pPr>
+            <w:r>
+              <w:rPr>
+                <w:rFonts w:ascii="Courier New" w:eastAsia="Times New Roman" w:hAnsi="Courier New" w:cs="Courier New"/>
+                <w:sz w:val="20"/>
+                <w:szCs w:val="20"/>
+                <w:lang w:eastAsia="en-IN"/>
+              </w:rPr>
+              <w:t>    public</w:t>
+            </w:r>
+            <w:r>
+              <w:rPr>
+                <w:rFonts w:ascii="Times New Roman" w:eastAsia="Times New Roman" w:hAnsi="Times New Roman" w:cs="Times New Roman"/>
+                <w:sz w:val="24"/>
+                <w:szCs w:val="24"/>
+                <w:lang w:eastAsia="en-IN"/>
+              </w:rPr>
+              <w:t xml:space="preserve"> </w:t>
+            </w:r>
+            <w:r>
+              <w:rPr>
+                <w:rFonts w:ascii="Courier New" w:eastAsia="Times New Roman" w:hAnsi="Courier New" w:cs="Courier New"/>
+                <w:sz w:val="20"/>
+                <w:szCs w:val="20"/>
+                <w:lang w:eastAsia="en-IN"/>
+              </w:rPr>
+              <w:t>void</w:t>
+            </w:r>
+            <w:r>
+              <w:rPr>
+                <w:rFonts w:ascii="Times New Roman" w:eastAsia="Times New Roman" w:hAnsi="Times New Roman" w:cs="Times New Roman"/>
+                <w:sz w:val="24"/>
+                <w:szCs w:val="24"/>
+                <w:lang w:eastAsia="en-IN"/>
+              </w:rPr>
+              <w:t xml:space="preserve"> </w:t>
+            </w:r>
+            <w:r>
+              <w:rPr>
+                <w:rFonts w:ascii="Courier New" w:eastAsia="Times New Roman" w:hAnsi="Courier New" w:cs="Courier New"/>
+                <w:sz w:val="20"/>
+                <w:szCs w:val="20"/>
+                <w:lang w:eastAsia="en-IN"/>
+              </w:rPr>
+              <w:t>fly()</w:t>
+            </w:r>
+          </w:p>
+          <w:p>
+            <w:pPr>
+              <w:spacing w:after="0" w:line="240" w:lineRule="auto"/>
+              <w:rPr>
+                <w:rFonts w:ascii="Times New Roman" w:eastAsia="Times New Roman" w:hAnsi="Times New Roman" w:cs="Times New Roman"/>
+                <w:sz w:val="24"/>
+                <w:szCs w:val="24"/>
+                <w:lang w:eastAsia="en-IN"/>
+              </w:rPr>
+            </w:pPr>
+            <w:r>
+              <w:rPr>
+                <w:rFonts w:ascii="Courier New" w:eastAsia="Times New Roman" w:hAnsi="Courier New" w:cs="Courier New"/>
+                <w:sz w:val="20"/>
+                <w:szCs w:val="20"/>
+                <w:lang w:eastAsia="en-IN"/>
+              </w:rPr>
+              <w:t>    {</w:t>
+            </w:r>
+          </w:p>
+          <w:p>
+            <w:pPr>
+              <w:spacing w:after="0" w:line="240" w:lineRule="auto"/>
+              <w:rPr>
+                <w:rFonts w:ascii="Times New Roman" w:eastAsia="Times New Roman" w:hAnsi="Times New Roman" w:cs="Times New Roman"/>
+                <w:sz w:val="24"/>
+                <w:szCs w:val="24"/>
+                <w:lang w:eastAsia="en-IN"/>
+              </w:rPr>
+            </w:pPr>
+            <w:r>
+              <w:rPr>
+                <w:rFonts w:ascii="Courier New" w:eastAsia="Times New Roman" w:hAnsi="Courier New" w:cs="Courier New"/>
+                <w:sz w:val="20"/>
+                <w:szCs w:val="20"/>
+                <w:lang w:eastAsia="en-IN"/>
+              </w:rPr>
+              <w:t>        System.out.println("Flying");</w:t>
+            </w:r>
+          </w:p>
+          <w:p>
+            <w:pPr>
+              <w:spacing w:after="0" w:line="240" w:lineRule="auto"/>
+              <w:rPr>
+                <w:rFonts w:ascii="Times New Roman" w:eastAsia="Times New Roman" w:hAnsi="Times New Roman" w:cs="Times New Roman"/>
+                <w:sz w:val="24"/>
+                <w:szCs w:val="24"/>
+                <w:lang w:eastAsia="en-IN"/>
+              </w:rPr>
+            </w:pPr>
+            <w:r>
+              <w:rPr>
+                <w:rFonts w:ascii="Courier New" w:eastAsia="Times New Roman" w:hAnsi="Courier New" w:cs="Courier New"/>
+                <w:sz w:val="20"/>
+                <w:szCs w:val="20"/>
+                <w:lang w:eastAsia="en-IN"/>
+              </w:rPr>
+              <w:t>    }</w:t>
+            </w:r>
+          </w:p>
+          <w:p>
+            <w:pPr>
+              <w:spacing w:after="0" w:line="240" w:lineRule="auto"/>
+              <w:rPr>
+                <w:rFonts w:ascii="Times New Roman" w:eastAsia="Times New Roman" w:hAnsi="Times New Roman" w:cs="Times New Roman"/>
+                <w:sz w:val="24"/>
+                <w:szCs w:val="24"/>
+                <w:lang w:eastAsia="en-IN"/>
+              </w:rPr>
+            </w:pPr>
+            <w:r>
+              <w:rPr>
+                <w:rFonts w:ascii="Courier New" w:eastAsia="Times New Roman" w:hAnsi="Courier New" w:cs="Courier New"/>
+                <w:sz w:val="20"/>
+                <w:szCs w:val="20"/>
+                <w:lang w:eastAsia="en-IN"/>
+              </w:rPr>
+              <w:t>    public</w:t>
+            </w:r>
+            <w:r>
+              <w:rPr>
+                <w:rFonts w:ascii="Times New Roman" w:eastAsia="Times New Roman" w:hAnsi="Times New Roman" w:cs="Times New Roman"/>
+                <w:sz w:val="24"/>
+                <w:szCs w:val="24"/>
+                <w:lang w:eastAsia="en-IN"/>
+              </w:rPr>
+              <w:t xml:space="preserve"> </w:t>
+            </w:r>
+            <w:r>
+              <w:rPr>
+                <w:rFonts w:ascii="Courier New" w:eastAsia="Times New Roman" w:hAnsi="Courier New" w:cs="Courier New"/>
+                <w:sz w:val="20"/>
+                <w:szCs w:val="20"/>
+                <w:lang w:eastAsia="en-IN"/>
+              </w:rPr>
+              <w:t>void</w:t>
+            </w:r>
+            <w:r>
+              <w:rPr>
+                <w:rFonts w:ascii="Times New Roman" w:eastAsia="Times New Roman" w:hAnsi="Times New Roman" w:cs="Times New Roman"/>
+                <w:sz w:val="24"/>
+                <w:szCs w:val="24"/>
+                <w:lang w:eastAsia="en-IN"/>
+              </w:rPr>
+              <w:t xml:space="preserve"> </w:t>
+            </w:r>
+            <w:r>
+              <w:rPr>
+                <w:rFonts w:ascii="Courier New" w:eastAsia="Times New Roman" w:hAnsi="Courier New" w:cs="Courier New"/>
+                <w:sz w:val="20"/>
+                <w:szCs w:val="20"/>
+                <w:lang w:eastAsia="en-IN"/>
+              </w:rPr>
+              <w:t>makeSound()</w:t>
+            </w:r>
+          </w:p>
+          <w:p>
+            <w:pPr>
+              <w:spacing w:after="0" w:line="240" w:lineRule="auto"/>
+              <w:rPr>
+                <w:rFonts w:ascii="Times New Roman" w:eastAsia="Times New Roman" w:hAnsi="Times New Roman" w:cs="Times New Roman"/>
+                <w:sz w:val="24"/>
+                <w:szCs w:val="24"/>
+                <w:lang w:eastAsia="en-IN"/>
+              </w:rPr>
+            </w:pPr>
+            <w:r>
+              <w:rPr>
+                <w:rFonts w:ascii="Courier New" w:eastAsia="Times New Roman" w:hAnsi="Courier New" w:cs="Courier New"/>
+                <w:sz w:val="20"/>
+                <w:szCs w:val="20"/>
+                <w:lang w:eastAsia="en-IN"/>
+              </w:rPr>
+              <w:t>    {</w:t>
+            </w:r>
+          </w:p>
+          <w:p>
+            <w:pPr>
+              <w:spacing w:after="0" w:line="240" w:lineRule="auto"/>
+              <w:rPr>
+                <w:rFonts w:ascii="Times New Roman" w:eastAsia="Times New Roman" w:hAnsi="Times New Roman" w:cs="Times New Roman"/>
+                <w:sz w:val="24"/>
+                <w:szCs w:val="24"/>
+                <w:lang w:eastAsia="en-IN"/>
+              </w:rPr>
+            </w:pPr>
+            <w:r>
+              <w:rPr>
+                <w:rFonts w:ascii="Courier New" w:eastAsia="Times New Roman" w:hAnsi="Courier New" w:cs="Courier New"/>
+                <w:sz w:val="20"/>
+                <w:szCs w:val="20"/>
+                <w:lang w:eastAsia="en-IN"/>
+              </w:rPr>
+              <w:t>        System.out.println("Chirp Chirp");</w:t>
+            </w:r>
+          </w:p>
+          <w:p>
+            <w:pPr>
+              <w:spacing w:after="0" w:line="240" w:lineRule="auto"/>
+              <w:rPr>
+                <w:rFonts w:ascii="Times New Roman" w:eastAsia="Times New Roman" w:hAnsi="Times New Roman" w:cs="Times New Roman"/>
+                <w:sz w:val="24"/>
+                <w:szCs w:val="24"/>
+                <w:lang w:eastAsia="en-IN"/>
+              </w:rPr>
+            </w:pPr>
+            <w:r>
+              <w:rPr>
+                <w:rFonts w:ascii="Courier New" w:eastAsia="Times New Roman" w:hAnsi="Courier New" w:cs="Courier New"/>
+                <w:sz w:val="20"/>
+                <w:szCs w:val="20"/>
+                <w:lang w:eastAsia="en-IN"/>
+              </w:rPr>
+              <w:t>    }</w:t>
+            </w:r>
+          </w:p>
+          <w:p>
+            <w:pPr>
+              <w:spacing w:after="0" w:line="240" w:lineRule="auto"/>
+              <w:rPr>
+                <w:rFonts w:ascii="Times New Roman" w:eastAsia="Times New Roman" w:hAnsi="Times New Roman" w:cs="Times New Roman"/>
+                <w:sz w:val="24"/>
+                <w:szCs w:val="24"/>
+                <w:lang w:eastAsia="en-IN"/>
+              </w:rPr>
+            </w:pPr>
+            <w:r>
+              <w:rPr>
+                <w:rFonts w:ascii="Courier New" w:eastAsia="Times New Roman" w:hAnsi="Courier New" w:cs="Courier New"/>
+                <w:sz w:val="20"/>
+                <w:szCs w:val="20"/>
+                <w:lang w:eastAsia="en-IN"/>
+              </w:rPr>
+              <w:t>}</w:t>
+            </w:r>
+          </w:p>
+          <w:p>
+            <w:pPr>
+              <w:spacing w:after="0" w:line="240" w:lineRule="auto"/>
+              <w:rPr>
+                <w:rFonts w:ascii="Times New Roman" w:eastAsia="Times New Roman" w:hAnsi="Times New Roman" w:cs="Times New Roman"/>
+                <w:sz w:val="24"/>
+                <w:szCs w:val="24"/>
+                <w:lang w:eastAsia="en-IN"/>
+              </w:rPr>
+            </w:pPr>
+            <w:r>
+              <w:rPr>
+                <w:rFonts w:ascii="Times New Roman" w:eastAsia="Times New Roman" w:hAnsi="Times New Roman" w:cs="Times New Roman"/>
+                <w:sz w:val="24"/>
+                <w:szCs w:val="24"/>
+                <w:lang w:eastAsia="en-IN"/>
+              </w:rPr>
+              <w:t> </w:t>
+            </w:r>
+          </w:p>
+          <w:p>
+            <w:pPr>
+              <w:spacing w:after="0" w:line="240" w:lineRule="auto"/>
+              <w:rPr>
+                <w:rFonts w:ascii="Times New Roman" w:eastAsia="Times New Roman" w:hAnsi="Times New Roman" w:cs="Times New Roman"/>
+                <w:sz w:val="24"/>
+                <w:szCs w:val="24"/>
+                <w:lang w:eastAsia="en-IN"/>
+              </w:rPr>
+            </w:pPr>
+            <w:r>
+              <w:rPr>
+                <w:rFonts w:ascii="Courier New" w:eastAsia="Times New Roman" w:hAnsi="Courier New" w:cs="Courier New"/>
+                <w:sz w:val="20"/>
+                <w:szCs w:val="20"/>
+                <w:lang w:eastAsia="en-IN"/>
+              </w:rPr>
+              <w:t>interface</w:t>
+            </w:r>
+            <w:r>
+              <w:rPr>
+                <w:rFonts w:ascii="Times New Roman" w:eastAsia="Times New Roman" w:hAnsi="Times New Roman" w:cs="Times New Roman"/>
+                <w:sz w:val="24"/>
+                <w:szCs w:val="24"/>
+                <w:lang w:eastAsia="en-IN"/>
+              </w:rPr>
+              <w:t xml:space="preserve"> </w:t>
+            </w:r>
+            <w:r>
+              <w:rPr>
+                <w:rFonts w:ascii="Courier New" w:eastAsia="Times New Roman" w:hAnsi="Courier New" w:cs="Courier New"/>
+                <w:sz w:val="20"/>
+                <w:szCs w:val="20"/>
+                <w:lang w:eastAsia="en-IN"/>
+              </w:rPr>
+              <w:t>ToyDuck</w:t>
+            </w:r>
+          </w:p>
+          <w:p>
+            <w:pPr>
+              <w:spacing w:after="0" w:line="240" w:lineRule="auto"/>
+              <w:rPr>
+                <w:rFonts w:ascii="Times New Roman" w:eastAsia="Times New Roman" w:hAnsi="Times New Roman" w:cs="Times New Roman"/>
+                <w:sz w:val="24"/>
+                <w:szCs w:val="24"/>
+                <w:lang w:eastAsia="en-IN"/>
+              </w:rPr>
+            </w:pPr>
+            <w:r>
+              <w:rPr>
+                <w:rFonts w:ascii="Courier New" w:eastAsia="Times New Roman" w:hAnsi="Courier New" w:cs="Courier New"/>
+                <w:sz w:val="20"/>
+                <w:szCs w:val="20"/>
+                <w:lang w:eastAsia="en-IN"/>
+              </w:rPr>
+              <w:t>{</w:t>
+            </w:r>
+          </w:p>
+          <w:p>
+            <w:pPr>
+              <w:spacing w:after="0" w:line="240" w:lineRule="auto"/>
+              <w:rPr>
+                <w:rFonts w:ascii="Times New Roman" w:eastAsia="Times New Roman" w:hAnsi="Times New Roman" w:cs="Times New Roman"/>
+                <w:sz w:val="24"/>
+                <w:szCs w:val="24"/>
+                <w:lang w:eastAsia="en-IN"/>
+              </w:rPr>
+            </w:pPr>
+            <w:r>
+              <w:rPr>
+                <w:rFonts w:ascii="Courier New" w:eastAsia="Times New Roman" w:hAnsi="Courier New" w:cs="Courier New"/>
+                <w:sz w:val="20"/>
+                <w:szCs w:val="20"/>
+                <w:lang w:eastAsia="en-IN"/>
+              </w:rPr>
+              <w:t>    // target interface</w:t>
+            </w:r>
+          </w:p>
+          <w:p>
+            <w:pPr>
+              <w:spacing w:after="0" w:line="240" w:lineRule="auto"/>
+              <w:rPr>
+                <w:rFonts w:ascii="Times New Roman" w:eastAsia="Times New Roman" w:hAnsi="Times New Roman" w:cs="Times New Roman"/>
+                <w:sz w:val="24"/>
+                <w:szCs w:val="24"/>
+                <w:lang w:eastAsia="en-IN"/>
+              </w:rPr>
+            </w:pPr>
+            <w:r>
+              <w:rPr>
+                <w:rFonts w:ascii="Courier New" w:eastAsia="Times New Roman" w:hAnsi="Courier New" w:cs="Courier New"/>
+                <w:sz w:val="20"/>
+                <w:szCs w:val="20"/>
+                <w:lang w:eastAsia="en-IN"/>
+              </w:rPr>
+              <w:t>    // toyducks dont fly they just make</w:t>
+            </w:r>
+          </w:p>
+          <w:p>
+            <w:pPr>
+              <w:spacing w:after="0" w:line="240" w:lineRule="auto"/>
+              <w:rPr>
+                <w:rFonts w:ascii="Times New Roman" w:eastAsia="Times New Roman" w:hAnsi="Times New Roman" w:cs="Times New Roman"/>
+                <w:sz w:val="24"/>
+                <w:szCs w:val="24"/>
+                <w:lang w:eastAsia="en-IN"/>
+              </w:rPr>
+            </w:pPr>
+            <w:r>
+              <w:rPr>
+                <w:rFonts w:ascii="Courier New" w:eastAsia="Times New Roman" w:hAnsi="Courier New" w:cs="Courier New"/>
+                <w:sz w:val="20"/>
+                <w:szCs w:val="20"/>
+                <w:lang w:eastAsia="en-IN"/>
+              </w:rPr>
+              <w:t>    // squeaking sound</w:t>
+            </w:r>
+          </w:p>
+          <w:p>
+            <w:pPr>
+              <w:spacing w:after="0" w:line="240" w:lineRule="auto"/>
+              <w:rPr>
+                <w:rFonts w:ascii="Times New Roman" w:eastAsia="Times New Roman" w:hAnsi="Times New Roman" w:cs="Times New Roman"/>
+                <w:sz w:val="24"/>
+                <w:szCs w:val="24"/>
+                <w:lang w:eastAsia="en-IN"/>
+              </w:rPr>
+            </w:pPr>
+            <w:r>
+              <w:rPr>
+                <w:rFonts w:ascii="Courier New" w:eastAsia="Times New Roman" w:hAnsi="Courier New" w:cs="Courier New"/>
+                <w:sz w:val="20"/>
+                <w:szCs w:val="20"/>
+                <w:lang w:eastAsia="en-IN"/>
+              </w:rPr>
+              <w:t>    public</w:t>
+            </w:r>
+            <w:r>
+              <w:rPr>
+                <w:rFonts w:ascii="Times New Roman" w:eastAsia="Times New Roman" w:hAnsi="Times New Roman" w:cs="Times New Roman"/>
+                <w:sz w:val="24"/>
+                <w:szCs w:val="24"/>
+                <w:lang w:eastAsia="en-IN"/>
+              </w:rPr>
+              <w:t xml:space="preserve"> </w:t>
+            </w:r>
+            <w:r>
+              <w:rPr>
+                <w:rFonts w:ascii="Courier New" w:eastAsia="Times New Roman" w:hAnsi="Courier New" w:cs="Courier New"/>
+                <w:sz w:val="20"/>
+                <w:szCs w:val="20"/>
+                <w:lang w:eastAsia="en-IN"/>
+              </w:rPr>
+              <w:t>void</w:t>
+            </w:r>
+            <w:r>
+              <w:rPr>
+                <w:rFonts w:ascii="Times New Roman" w:eastAsia="Times New Roman" w:hAnsi="Times New Roman" w:cs="Times New Roman"/>
+                <w:sz w:val="24"/>
+                <w:szCs w:val="24"/>
+                <w:lang w:eastAsia="en-IN"/>
+              </w:rPr>
+              <w:t xml:space="preserve"> </w:t>
+            </w:r>
+            <w:r>
+              <w:rPr>
+                <w:rFonts w:ascii="Courier New" w:eastAsia="Times New Roman" w:hAnsi="Courier New" w:cs="Courier New"/>
+                <w:sz w:val="20"/>
+                <w:szCs w:val="20"/>
+                <w:lang w:eastAsia="en-IN"/>
+              </w:rPr>
+              <w:t>squeak();</w:t>
+            </w:r>
+          </w:p>
+          <w:p>
+            <w:pPr>
+              <w:spacing w:after="0" w:line="240" w:lineRule="auto"/>
+              <w:rPr>
+                <w:rFonts w:ascii="Times New Roman" w:eastAsia="Times New Roman" w:hAnsi="Times New Roman" w:cs="Times New Roman"/>
+                <w:sz w:val="24"/>
+                <w:szCs w:val="24"/>
+                <w:lang w:eastAsia="en-IN"/>
+              </w:rPr>
+            </w:pPr>
+            <w:r>
+              <w:rPr>
+                <w:rFonts w:ascii="Courier New" w:eastAsia="Times New Roman" w:hAnsi="Courier New" w:cs="Courier New"/>
+                <w:sz w:val="20"/>
+                <w:szCs w:val="20"/>
+                <w:lang w:eastAsia="en-IN"/>
+              </w:rPr>
+              <w:t>}</w:t>
+            </w:r>
+          </w:p>
+          <w:p>
+            <w:pPr>
+              <w:spacing w:after="0" w:line="240" w:lineRule="auto"/>
+              <w:rPr>
+                <w:rFonts w:ascii="Times New Roman" w:eastAsia="Times New Roman" w:hAnsi="Times New Roman" w:cs="Times New Roman"/>
+                <w:sz w:val="24"/>
+                <w:szCs w:val="24"/>
+                <w:lang w:eastAsia="en-IN"/>
+              </w:rPr>
+            </w:pPr>
+            <w:r>
+              <w:rPr>
+                <w:rFonts w:ascii="Times New Roman" w:eastAsia="Times New Roman" w:hAnsi="Times New Roman" w:cs="Times New Roman"/>
+                <w:sz w:val="24"/>
+                <w:szCs w:val="24"/>
+                <w:lang w:eastAsia="en-IN"/>
+              </w:rPr>
+              <w:t> </w:t>
+            </w:r>
+          </w:p>
+          <w:p>
+            <w:pPr>
+              <w:spacing w:after="0" w:line="240" w:lineRule="auto"/>
+              <w:rPr>
+                <w:rFonts w:ascii="Times New Roman" w:eastAsia="Times New Roman" w:hAnsi="Times New Roman" w:cs="Times New Roman"/>
+                <w:sz w:val="24"/>
+                <w:szCs w:val="24"/>
+                <w:lang w:eastAsia="en-IN"/>
+              </w:rPr>
+            </w:pPr>
+            <w:r>
+              <w:rPr>
+                <w:rFonts w:ascii="Courier New" w:eastAsia="Times New Roman" w:hAnsi="Courier New" w:cs="Courier New"/>
+                <w:sz w:val="20"/>
+                <w:szCs w:val="20"/>
+                <w:lang w:eastAsia="en-IN"/>
+              </w:rPr>
+              <w:t>class</w:t>
+            </w:r>
+            <w:r>
+              <w:rPr>
+                <w:rFonts w:ascii="Times New Roman" w:eastAsia="Times New Roman" w:hAnsi="Times New Roman" w:cs="Times New Roman"/>
+                <w:sz w:val="24"/>
+                <w:szCs w:val="24"/>
+                <w:lang w:eastAsia="en-IN"/>
+              </w:rPr>
+              <w:t xml:space="preserve"> </w:t>
+            </w:r>
+            <w:r>
+              <w:rPr>
+                <w:rFonts w:ascii="Courier New" w:eastAsia="Times New Roman" w:hAnsi="Courier New" w:cs="Courier New"/>
+                <w:sz w:val="20"/>
+                <w:szCs w:val="20"/>
+                <w:lang w:eastAsia="en-IN"/>
+              </w:rPr>
+              <w:t>PlasticToyDuck implements</w:t>
+            </w:r>
+            <w:r>
+              <w:rPr>
+                <w:rFonts w:ascii="Times New Roman" w:eastAsia="Times New Roman" w:hAnsi="Times New Roman" w:cs="Times New Roman"/>
+                <w:sz w:val="24"/>
+                <w:szCs w:val="24"/>
+                <w:lang w:eastAsia="en-IN"/>
+              </w:rPr>
+              <w:t xml:space="preserve"> </w:t>
+            </w:r>
+            <w:r>
+              <w:rPr>
+                <w:rFonts w:ascii="Courier New" w:eastAsia="Times New Roman" w:hAnsi="Courier New" w:cs="Courier New"/>
+                <w:sz w:val="20"/>
+                <w:szCs w:val="20"/>
+                <w:lang w:eastAsia="en-IN"/>
+              </w:rPr>
+              <w:t>ToyDuck</w:t>
+            </w:r>
+          </w:p>
+          <w:p>
+            <w:pPr>
+              <w:spacing w:after="0" w:line="240" w:lineRule="auto"/>
+              <w:rPr>
+                <w:rFonts w:ascii="Times New Roman" w:eastAsia="Times New Roman" w:hAnsi="Times New Roman" w:cs="Times New Roman"/>
+                <w:sz w:val="24"/>
+                <w:szCs w:val="24"/>
+                <w:lang w:eastAsia="en-IN"/>
+              </w:rPr>
+            </w:pPr>
+            <w:r>
+              <w:rPr>
+                <w:rFonts w:ascii="Courier New" w:eastAsia="Times New Roman" w:hAnsi="Courier New" w:cs="Courier New"/>
+                <w:sz w:val="20"/>
+                <w:szCs w:val="20"/>
+                <w:lang w:eastAsia="en-IN"/>
+              </w:rPr>
+              <w:t>{</w:t>
+            </w:r>
+          </w:p>
+          <w:p>
+            <w:pPr>
+              <w:spacing w:after="0" w:line="240" w:lineRule="auto"/>
+              <w:rPr>
+                <w:rFonts w:ascii="Times New Roman" w:eastAsia="Times New Roman" w:hAnsi="Times New Roman" w:cs="Times New Roman"/>
+                <w:sz w:val="24"/>
+                <w:szCs w:val="24"/>
+                <w:lang w:eastAsia="en-IN"/>
+              </w:rPr>
+            </w:pPr>
+            <w:r>
+              <w:rPr>
+                <w:rFonts w:ascii="Courier New" w:eastAsia="Times New Roman" w:hAnsi="Courier New" w:cs="Courier New"/>
+                <w:sz w:val="20"/>
+                <w:szCs w:val="20"/>
+                <w:lang w:eastAsia="en-IN"/>
+              </w:rPr>
+              <w:t>    public</w:t>
+            </w:r>
+            <w:r>
+              <w:rPr>
+                <w:rFonts w:ascii="Times New Roman" w:eastAsia="Times New Roman" w:hAnsi="Times New Roman" w:cs="Times New Roman"/>
+                <w:sz w:val="24"/>
+                <w:szCs w:val="24"/>
+                <w:lang w:eastAsia="en-IN"/>
+              </w:rPr>
+              <w:t xml:space="preserve"> </w:t>
+            </w:r>
+            <w:r>
+              <w:rPr>
+                <w:rFonts w:ascii="Courier New" w:eastAsia="Times New Roman" w:hAnsi="Courier New" w:cs="Courier New"/>
+                <w:sz w:val="20"/>
+                <w:szCs w:val="20"/>
+                <w:lang w:eastAsia="en-IN"/>
+              </w:rPr>
+              <w:t>void</w:t>
+            </w:r>
+            <w:r>
+              <w:rPr>
+                <w:rFonts w:ascii="Times New Roman" w:eastAsia="Times New Roman" w:hAnsi="Times New Roman" w:cs="Times New Roman"/>
+                <w:sz w:val="24"/>
+                <w:szCs w:val="24"/>
+                <w:lang w:eastAsia="en-IN"/>
+              </w:rPr>
+              <w:t xml:space="preserve"> </w:t>
+            </w:r>
+            <w:r>
+              <w:rPr>
+                <w:rFonts w:ascii="Courier New" w:eastAsia="Times New Roman" w:hAnsi="Courier New" w:cs="Courier New"/>
+                <w:sz w:val="20"/>
+                <w:szCs w:val="20"/>
+                <w:lang w:eastAsia="en-IN"/>
+              </w:rPr>
+              <w:t>squeak()</w:t>
+            </w:r>
+          </w:p>
+          <w:p>
+            <w:pPr>
+              <w:spacing w:after="0" w:line="240" w:lineRule="auto"/>
+              <w:rPr>
+                <w:rFonts w:ascii="Times New Roman" w:eastAsia="Times New Roman" w:hAnsi="Times New Roman" w:cs="Times New Roman"/>
+                <w:sz w:val="24"/>
+                <w:szCs w:val="24"/>
+                <w:lang w:eastAsia="en-IN"/>
+              </w:rPr>
+            </w:pPr>
+            <w:r>
+              <w:rPr>
+                <w:rFonts w:ascii="Courier New" w:eastAsia="Times New Roman" w:hAnsi="Courier New" w:cs="Courier New"/>
+                <w:sz w:val="20"/>
+                <w:szCs w:val="20"/>
+                <w:lang w:eastAsia="en-IN"/>
+              </w:rPr>
+              <w:t>    {</w:t>
+            </w:r>
+          </w:p>
+          <w:p>
+            <w:pPr>
+              <w:spacing w:after="0" w:line="240" w:lineRule="auto"/>
+              <w:rPr>
+                <w:rFonts w:ascii="Times New Roman" w:eastAsia="Times New Roman" w:hAnsi="Times New Roman" w:cs="Times New Roman"/>
+                <w:sz w:val="24"/>
+                <w:szCs w:val="24"/>
+                <w:lang w:eastAsia="en-IN"/>
+              </w:rPr>
+            </w:pPr>
+            <w:r>
+              <w:rPr>
+                <w:rFonts w:ascii="Courier New" w:eastAsia="Times New Roman" w:hAnsi="Courier New" w:cs="Courier New"/>
+                <w:sz w:val="20"/>
+                <w:szCs w:val="20"/>
+                <w:lang w:eastAsia="en-IN"/>
+              </w:rPr>
+              <w:t>        System.out.println("Squeak");</w:t>
+            </w:r>
+          </w:p>
+          <w:p>
+            <w:pPr>
+              <w:spacing w:after="0" w:line="240" w:lineRule="auto"/>
+              <w:rPr>
+                <w:rFonts w:ascii="Times New Roman" w:eastAsia="Times New Roman" w:hAnsi="Times New Roman" w:cs="Times New Roman"/>
+                <w:sz w:val="24"/>
+                <w:szCs w:val="24"/>
+                <w:lang w:eastAsia="en-IN"/>
+              </w:rPr>
+            </w:pPr>
+            <w:r>
+              <w:rPr>
+                <w:rFonts w:ascii="Courier New" w:eastAsia="Times New Roman" w:hAnsi="Courier New" w:cs="Courier New"/>
+                <w:sz w:val="20"/>
+                <w:szCs w:val="20"/>
+                <w:lang w:eastAsia="en-IN"/>
+              </w:rPr>
+              <w:t>    }</w:t>
+            </w:r>
+          </w:p>
+          <w:p>
+            <w:pPr>
+              <w:spacing w:after="0" w:line="240" w:lineRule="auto"/>
+              <w:rPr>
+                <w:rFonts w:ascii="Times New Roman" w:eastAsia="Times New Roman" w:hAnsi="Times New Roman" w:cs="Times New Roman"/>
+                <w:sz w:val="24"/>
+                <w:szCs w:val="24"/>
+                <w:lang w:eastAsia="en-IN"/>
+              </w:rPr>
+            </w:pPr>
+            <w:r>
+              <w:rPr>
+                <w:rFonts w:ascii="Courier New" w:eastAsia="Times New Roman" w:hAnsi="Courier New" w:cs="Courier New"/>
+                <w:sz w:val="20"/>
+                <w:szCs w:val="20"/>
+                <w:lang w:eastAsia="en-IN"/>
+              </w:rPr>
+              <w:t>}</w:t>
+            </w:r>
+          </w:p>
+          <w:p>
+            <w:pPr>
+              <w:spacing w:after="0" w:line="240" w:lineRule="auto"/>
+              <w:rPr>
+                <w:rFonts w:ascii="Times New Roman" w:eastAsia="Times New Roman" w:hAnsi="Times New Roman" w:cs="Times New Roman"/>
+                <w:sz w:val="24"/>
+                <w:szCs w:val="24"/>
+                <w:lang w:eastAsia="en-IN"/>
+              </w:rPr>
+            </w:pPr>
+            <w:r>
+              <w:rPr>
+                <w:rFonts w:ascii="Times New Roman" w:eastAsia="Times New Roman" w:hAnsi="Times New Roman" w:cs="Times New Roman"/>
+                <w:sz w:val="24"/>
+                <w:szCs w:val="24"/>
+                <w:lang w:eastAsia="en-IN"/>
+              </w:rPr>
+              <w:t> </w:t>
+            </w:r>
+          </w:p>
+          <w:p>
+            <w:pPr>
+              <w:spacing w:after="0" w:line="240" w:lineRule="auto"/>
+              <w:rPr>
+                <w:rFonts w:ascii="Times New Roman" w:eastAsia="Times New Roman" w:hAnsi="Times New Roman" w:cs="Times New Roman"/>
+                <w:sz w:val="24"/>
+                <w:szCs w:val="24"/>
+                <w:lang w:eastAsia="en-IN"/>
+              </w:rPr>
+            </w:pPr>
+            <w:r>
+              <w:rPr>
+                <w:rFonts w:ascii="Courier New" w:eastAsia="Times New Roman" w:hAnsi="Courier New" w:cs="Courier New"/>
+                <w:sz w:val="20"/>
+                <w:szCs w:val="20"/>
+                <w:lang w:eastAsia="en-IN"/>
+              </w:rPr>
+              <w:t>class</w:t>
+            </w:r>
+            <w:r>
+              <w:rPr>
+                <w:rFonts w:ascii="Times New Roman" w:eastAsia="Times New Roman" w:hAnsi="Times New Roman" w:cs="Times New Roman"/>
+                <w:sz w:val="24"/>
+                <w:szCs w:val="24"/>
+                <w:lang w:eastAsia="en-IN"/>
+              </w:rPr>
+              <w:t xml:space="preserve"> </w:t>
+            </w:r>
+            <w:r>
+              <w:rPr>
+                <w:rFonts w:ascii="Courier New" w:eastAsia="Times New Roman" w:hAnsi="Courier New" w:cs="Courier New"/>
+                <w:sz w:val="20"/>
+                <w:szCs w:val="20"/>
+                <w:lang w:eastAsia="en-IN"/>
+              </w:rPr>
+              <w:t>BirdAdapter implements</w:t>
+            </w:r>
+            <w:r>
+              <w:rPr>
+                <w:rFonts w:ascii="Times New Roman" w:eastAsia="Times New Roman" w:hAnsi="Times New Roman" w:cs="Times New Roman"/>
+                <w:sz w:val="24"/>
+                <w:szCs w:val="24"/>
+                <w:lang w:eastAsia="en-IN"/>
+              </w:rPr>
+              <w:t xml:space="preserve"> </w:t>
+            </w:r>
+            <w:r>
+              <w:rPr>
+                <w:rFonts w:ascii="Courier New" w:eastAsia="Times New Roman" w:hAnsi="Courier New" w:cs="Courier New"/>
+                <w:sz w:val="20"/>
+                <w:szCs w:val="20"/>
+                <w:lang w:eastAsia="en-IN"/>
+              </w:rPr>
+              <w:t>ToyDuck</w:t>
+            </w:r>
+          </w:p>
+          <w:p>
+            <w:pPr>
+              <w:spacing w:after="0" w:line="240" w:lineRule="auto"/>
+              <w:rPr>
+                <w:rFonts w:ascii="Times New Roman" w:eastAsia="Times New Roman" w:hAnsi="Times New Roman" w:cs="Times New Roman"/>
+                <w:sz w:val="24"/>
+                <w:szCs w:val="24"/>
+                <w:lang w:eastAsia="en-IN"/>
+              </w:rPr>
+            </w:pPr>
+            <w:r>
+              <w:rPr>
+                <w:rFonts w:ascii="Courier New" w:eastAsia="Times New Roman" w:hAnsi="Courier New" w:cs="Courier New"/>
+                <w:sz w:val="20"/>
+                <w:szCs w:val="20"/>
+                <w:lang w:eastAsia="en-IN"/>
+              </w:rPr>
+              <w:t>{</w:t>
+            </w:r>
+          </w:p>
+          <w:p>
+            <w:pPr>
+              <w:spacing w:after="0" w:line="240" w:lineRule="auto"/>
+              <w:rPr>
+                <w:rFonts w:ascii="Times New Roman" w:eastAsia="Times New Roman" w:hAnsi="Times New Roman" w:cs="Times New Roman"/>
+                <w:sz w:val="24"/>
+                <w:szCs w:val="24"/>
+                <w:lang w:eastAsia="en-IN"/>
+              </w:rPr>
+            </w:pPr>
+            <w:r>
+              <w:rPr>
+                <w:rFonts w:ascii="Courier New" w:eastAsia="Times New Roman" w:hAnsi="Courier New" w:cs="Courier New"/>
+                <w:sz w:val="20"/>
+                <w:szCs w:val="20"/>
+                <w:lang w:eastAsia="en-IN"/>
+              </w:rPr>
+              <w:t>    // You need to implement the interface your</w:t>
+            </w:r>
+          </w:p>
+          <w:p>
+            <w:pPr>
+              <w:spacing w:after="0" w:line="240" w:lineRule="auto"/>
+              <w:rPr>
+                <w:rFonts w:ascii="Times New Roman" w:eastAsia="Times New Roman" w:hAnsi="Times New Roman" w:cs="Times New Roman"/>
+                <w:sz w:val="24"/>
+                <w:szCs w:val="24"/>
+                <w:lang w:eastAsia="en-IN"/>
+              </w:rPr>
+            </w:pPr>
+            <w:r>
+              <w:rPr>
+                <w:rFonts w:ascii="Courier New" w:eastAsia="Times New Roman" w:hAnsi="Courier New" w:cs="Courier New"/>
+                <w:sz w:val="20"/>
+                <w:szCs w:val="20"/>
+                <w:lang w:eastAsia="en-IN"/>
+              </w:rPr>
+              <w:t>    // client expects to use.</w:t>
+            </w:r>
+          </w:p>
+          <w:p>
+            <w:pPr>
+              <w:spacing w:after="0" w:line="240" w:lineRule="auto"/>
+              <w:rPr>
+                <w:rFonts w:ascii="Times New Roman" w:eastAsia="Times New Roman" w:hAnsi="Times New Roman" w:cs="Times New Roman"/>
+                <w:sz w:val="24"/>
+                <w:szCs w:val="24"/>
+                <w:lang w:eastAsia="en-IN"/>
+              </w:rPr>
+            </w:pPr>
+            <w:r>
+              <w:rPr>
+                <w:rFonts w:ascii="Courier New" w:eastAsia="Times New Roman" w:hAnsi="Courier New" w:cs="Courier New"/>
+                <w:sz w:val="20"/>
+                <w:szCs w:val="20"/>
+                <w:lang w:eastAsia="en-IN"/>
+              </w:rPr>
+              <w:t>    Bird bird;</w:t>
+            </w:r>
+          </w:p>
+          <w:p>
+            <w:pPr>
+              <w:spacing w:after="0" w:line="240" w:lineRule="auto"/>
+              <w:rPr>
+                <w:rFonts w:ascii="Times New Roman" w:eastAsia="Times New Roman" w:hAnsi="Times New Roman" w:cs="Times New Roman"/>
+                <w:sz w:val="24"/>
+                <w:szCs w:val="24"/>
+                <w:lang w:eastAsia="en-IN"/>
+              </w:rPr>
+            </w:pPr>
+            <w:r>
+              <w:rPr>
+                <w:rFonts w:ascii="Courier New" w:eastAsia="Times New Roman" w:hAnsi="Courier New" w:cs="Courier New"/>
+                <w:sz w:val="20"/>
+                <w:szCs w:val="20"/>
+                <w:lang w:eastAsia="en-IN"/>
+              </w:rPr>
+              <w:t>    public</w:t>
+            </w:r>
+            <w:r>
+              <w:rPr>
+                <w:rFonts w:ascii="Times New Roman" w:eastAsia="Times New Roman" w:hAnsi="Times New Roman" w:cs="Times New Roman"/>
+                <w:sz w:val="24"/>
+                <w:szCs w:val="24"/>
+                <w:lang w:eastAsia="en-IN"/>
+              </w:rPr>
+              <w:t xml:space="preserve"> </w:t>
+            </w:r>
+            <w:r>
+              <w:rPr>
+                <w:rFonts w:ascii="Courier New" w:eastAsia="Times New Roman" w:hAnsi="Courier New" w:cs="Courier New"/>
+                <w:sz w:val="20"/>
+                <w:szCs w:val="20"/>
+                <w:lang w:eastAsia="en-IN"/>
+              </w:rPr>
+              <w:t>BirdAdapter(Bird bird)</w:t>
+            </w:r>
+          </w:p>
+          <w:p>
+            <w:pPr>
+              <w:spacing w:after="0" w:line="240" w:lineRule="auto"/>
+              <w:rPr>
+                <w:rFonts w:ascii="Times New Roman" w:eastAsia="Times New Roman" w:hAnsi="Times New Roman" w:cs="Times New Roman"/>
+                <w:sz w:val="24"/>
+                <w:szCs w:val="24"/>
+                <w:lang w:eastAsia="en-IN"/>
+              </w:rPr>
+            </w:pPr>
+            <w:r>
+              <w:rPr>
+                <w:rFonts w:ascii="Courier New" w:eastAsia="Times New Roman" w:hAnsi="Courier New" w:cs="Courier New"/>
+                <w:sz w:val="20"/>
+                <w:szCs w:val="20"/>
+                <w:lang w:eastAsia="en-IN"/>
+              </w:rPr>
+              <w:t>    {</w:t>
+            </w:r>
+          </w:p>
+          <w:p>
+            <w:pPr>
+              <w:spacing w:after="0" w:line="240" w:lineRule="auto"/>
+              <w:rPr>
+                <w:rFonts w:ascii="Times New Roman" w:eastAsia="Times New Roman" w:hAnsi="Times New Roman" w:cs="Times New Roman"/>
+                <w:sz w:val="24"/>
+                <w:szCs w:val="24"/>
+                <w:lang w:eastAsia="en-IN"/>
+              </w:rPr>
+            </w:pPr>
+            <w:r>
+              <w:rPr>
+                <w:rFonts w:ascii="Courier New" w:eastAsia="Times New Roman" w:hAnsi="Courier New" w:cs="Courier New"/>
+                <w:sz w:val="20"/>
+                <w:szCs w:val="20"/>
+                <w:lang w:eastAsia="en-IN"/>
+              </w:rPr>
+              <w:t>        // we need reference to the object we</w:t>
+            </w:r>
+          </w:p>
+          <w:p>
+            <w:pPr>
+              <w:spacing w:after="0" w:line="240" w:lineRule="auto"/>
+              <w:rPr>
+                <w:rFonts w:ascii="Times New Roman" w:eastAsia="Times New Roman" w:hAnsi="Times New Roman" w:cs="Times New Roman"/>
+                <w:sz w:val="24"/>
+                <w:szCs w:val="24"/>
+                <w:lang w:eastAsia="en-IN"/>
+              </w:rPr>
+            </w:pPr>
+            <w:r>
+              <w:rPr>
+                <w:rFonts w:ascii="Courier New" w:eastAsia="Times New Roman" w:hAnsi="Courier New" w:cs="Courier New"/>
+                <w:sz w:val="20"/>
+                <w:szCs w:val="20"/>
+                <w:lang w:eastAsia="en-IN"/>
+              </w:rPr>
+              <w:t>        // are adapting</w:t>
+            </w:r>
+          </w:p>
+          <w:p>
+            <w:pPr>
+              <w:spacing w:after="0" w:line="240" w:lineRule="auto"/>
+              <w:rPr>
+                <w:rFonts w:ascii="Times New Roman" w:eastAsia="Times New Roman" w:hAnsi="Times New Roman" w:cs="Times New Roman"/>
+                <w:sz w:val="24"/>
+                <w:szCs w:val="24"/>
+                <w:lang w:eastAsia="en-IN"/>
+              </w:rPr>
+            </w:pPr>
+            <w:r>
+              <w:rPr>
+                <w:rFonts w:ascii="Courier New" w:eastAsia="Times New Roman" w:hAnsi="Courier New" w:cs="Courier New"/>
+                <w:sz w:val="20"/>
+                <w:szCs w:val="20"/>
+                <w:lang w:eastAsia="en-IN"/>
+              </w:rPr>
+              <w:t>        this.bird = bird;</w:t>
+            </w:r>
+          </w:p>
+          <w:p>
+            <w:pPr>
+              <w:spacing w:after="0" w:line="240" w:lineRule="auto"/>
+              <w:rPr>
+                <w:rFonts w:ascii="Times New Roman" w:eastAsia="Times New Roman" w:hAnsi="Times New Roman" w:cs="Times New Roman"/>
+                <w:sz w:val="24"/>
+                <w:szCs w:val="24"/>
+                <w:lang w:eastAsia="en-IN"/>
+              </w:rPr>
+            </w:pPr>
+            <w:r>
+              <w:rPr>
+                <w:rFonts w:ascii="Courier New" w:eastAsia="Times New Roman" w:hAnsi="Courier New" w:cs="Courier New"/>
+                <w:sz w:val="20"/>
+                <w:szCs w:val="20"/>
+                <w:lang w:eastAsia="en-IN"/>
+              </w:rPr>
+              <w:t>    }</w:t>
+            </w:r>
+          </w:p>
+          <w:p>
+            <w:pPr>
+              <w:spacing w:after="0" w:line="240" w:lineRule="auto"/>
+              <w:rPr>
+                <w:rFonts w:ascii="Times New Roman" w:eastAsia="Times New Roman" w:hAnsi="Times New Roman" w:cs="Times New Roman"/>
+                <w:sz w:val="24"/>
+                <w:szCs w:val="24"/>
+                <w:lang w:eastAsia="en-IN"/>
+              </w:rPr>
+            </w:pPr>
+            <w:r>
+              <w:rPr>
+                <w:rFonts w:ascii="Times New Roman" w:eastAsia="Times New Roman" w:hAnsi="Times New Roman" w:cs="Times New Roman"/>
+                <w:sz w:val="24"/>
+                <w:szCs w:val="24"/>
+                <w:lang w:eastAsia="en-IN"/>
+              </w:rPr>
+              <w:t> </w:t>
+            </w:r>
+          </w:p>
+          <w:p>
+            <w:pPr>
+              <w:spacing w:after="0" w:line="240" w:lineRule="auto"/>
+              <w:rPr>
+                <w:rFonts w:ascii="Times New Roman" w:eastAsia="Times New Roman" w:hAnsi="Times New Roman" w:cs="Times New Roman"/>
+                <w:sz w:val="24"/>
+                <w:szCs w:val="24"/>
+                <w:lang w:eastAsia="en-IN"/>
+              </w:rPr>
+            </w:pPr>
+            <w:r>
+              <w:rPr>
+                <w:rFonts w:ascii="Courier New" w:eastAsia="Times New Roman" w:hAnsi="Courier New" w:cs="Courier New"/>
+                <w:sz w:val="20"/>
+                <w:szCs w:val="20"/>
+                <w:lang w:eastAsia="en-IN"/>
+              </w:rPr>
+              <w:t>    public</w:t>
+            </w:r>
+            <w:r>
+              <w:rPr>
+                <w:rFonts w:ascii="Times New Roman" w:eastAsia="Times New Roman" w:hAnsi="Times New Roman" w:cs="Times New Roman"/>
+                <w:sz w:val="24"/>
+                <w:szCs w:val="24"/>
+                <w:lang w:eastAsia="en-IN"/>
+              </w:rPr>
+              <w:t xml:space="preserve"> </w:t>
+            </w:r>
+            <w:r>
+              <w:rPr>
+                <w:rFonts w:ascii="Courier New" w:eastAsia="Times New Roman" w:hAnsi="Courier New" w:cs="Courier New"/>
+                <w:sz w:val="20"/>
+                <w:szCs w:val="20"/>
+                <w:lang w:eastAsia="en-IN"/>
+              </w:rPr>
+              <w:t>void</w:t>
+            </w:r>
+            <w:r>
+              <w:rPr>
+                <w:rFonts w:ascii="Times New Roman" w:eastAsia="Times New Roman" w:hAnsi="Times New Roman" w:cs="Times New Roman"/>
+                <w:sz w:val="24"/>
+                <w:szCs w:val="24"/>
+                <w:lang w:eastAsia="en-IN"/>
+              </w:rPr>
+              <w:t xml:space="preserve"> </w:t>
+            </w:r>
+            <w:r>
+              <w:rPr>
+                <w:rFonts w:ascii="Courier New" w:eastAsia="Times New Roman" w:hAnsi="Courier New" w:cs="Courier New"/>
+                <w:sz w:val="20"/>
+                <w:szCs w:val="20"/>
+                <w:lang w:eastAsia="en-IN"/>
+              </w:rPr>
+              <w:t>squeak()</w:t>
+            </w:r>
+          </w:p>
+          <w:p>
+            <w:pPr>
+              <w:spacing w:after="0" w:line="240" w:lineRule="auto"/>
+              <w:rPr>
+                <w:rFonts w:ascii="Times New Roman" w:eastAsia="Times New Roman" w:hAnsi="Times New Roman" w:cs="Times New Roman"/>
+                <w:sz w:val="24"/>
+                <w:szCs w:val="24"/>
+                <w:lang w:eastAsia="en-IN"/>
+              </w:rPr>
+            </w:pPr>
+            <w:r>
+              <w:rPr>
+                <w:rFonts w:ascii="Courier New" w:eastAsia="Times New Roman" w:hAnsi="Courier New" w:cs="Courier New"/>
+                <w:sz w:val="20"/>
+                <w:szCs w:val="20"/>
+                <w:lang w:eastAsia="en-IN"/>
+              </w:rPr>
+              <w:t>    {</w:t>
+            </w:r>
+          </w:p>
+          <w:p>
+            <w:pPr>
+              <w:spacing w:after="0" w:line="240" w:lineRule="auto"/>
+              <w:rPr>
+                <w:rFonts w:ascii="Times New Roman" w:eastAsia="Times New Roman" w:hAnsi="Times New Roman" w:cs="Times New Roman"/>
+                <w:sz w:val="24"/>
+                <w:szCs w:val="24"/>
+                <w:lang w:eastAsia="en-IN"/>
+              </w:rPr>
+            </w:pPr>
+            <w:r>
+              <w:rPr>
+                <w:rFonts w:ascii="Courier New" w:eastAsia="Times New Roman" w:hAnsi="Courier New" w:cs="Courier New"/>
+                <w:sz w:val="20"/>
+                <w:szCs w:val="20"/>
+                <w:lang w:eastAsia="en-IN"/>
+              </w:rPr>
+              <w:t>        // translate the methods appropriately</w:t>
+            </w:r>
+          </w:p>
+          <w:p>
+            <w:pPr>
+              <w:spacing w:after="0" w:line="240" w:lineRule="auto"/>
+              <w:rPr>
+                <w:rFonts w:ascii="Times New Roman" w:eastAsia="Times New Roman" w:hAnsi="Times New Roman" w:cs="Times New Roman"/>
+                <w:sz w:val="24"/>
+                <w:szCs w:val="24"/>
+                <w:lang w:eastAsia="en-IN"/>
+              </w:rPr>
+            </w:pPr>
+            <w:r>
+              <w:rPr>
+                <w:rFonts w:ascii="Courier New" w:eastAsia="Times New Roman" w:hAnsi="Courier New" w:cs="Courier New"/>
+                <w:sz w:val="20"/>
+                <w:szCs w:val="20"/>
+                <w:lang w:eastAsia="en-IN"/>
+              </w:rPr>
+              <w:t>        bird.makeSound();</w:t>
+            </w:r>
+          </w:p>
+          <w:p>
+            <w:pPr>
+              <w:spacing w:after="0" w:line="240" w:lineRule="auto"/>
+              <w:rPr>
+                <w:rFonts w:ascii="Times New Roman" w:eastAsia="Times New Roman" w:hAnsi="Times New Roman" w:cs="Times New Roman"/>
+                <w:sz w:val="24"/>
+                <w:szCs w:val="24"/>
+                <w:lang w:eastAsia="en-IN"/>
+              </w:rPr>
+            </w:pPr>
+            <w:r>
+              <w:rPr>
+                <w:rFonts w:ascii="Courier New" w:eastAsia="Times New Roman" w:hAnsi="Courier New" w:cs="Courier New"/>
+                <w:sz w:val="20"/>
+                <w:szCs w:val="20"/>
+                <w:lang w:eastAsia="en-IN"/>
+              </w:rPr>
+              <w:t>    }</w:t>
+            </w:r>
+          </w:p>
+          <w:p>
+            <w:pPr>
+              <w:spacing w:after="0" w:line="240" w:lineRule="auto"/>
+              <w:rPr>
+                <w:rFonts w:ascii="Times New Roman" w:eastAsia="Times New Roman" w:hAnsi="Times New Roman" w:cs="Times New Roman"/>
+                <w:sz w:val="24"/>
+                <w:szCs w:val="24"/>
+                <w:lang w:eastAsia="en-IN"/>
+              </w:rPr>
+            </w:pPr>
+            <w:r>
+              <w:rPr>
+                <w:rFonts w:ascii="Courier New" w:eastAsia="Times New Roman" w:hAnsi="Courier New" w:cs="Courier New"/>
+                <w:sz w:val="20"/>
+                <w:szCs w:val="20"/>
+                <w:lang w:eastAsia="en-IN"/>
+              </w:rPr>
+              <w:t>}</w:t>
+            </w:r>
+          </w:p>
+          <w:p>
+            <w:pPr>
+              <w:spacing w:after="0" w:line="240" w:lineRule="auto"/>
+              <w:rPr>
+                <w:rFonts w:ascii="Times New Roman" w:eastAsia="Times New Roman" w:hAnsi="Times New Roman" w:cs="Times New Roman"/>
+                <w:sz w:val="24"/>
+                <w:szCs w:val="24"/>
+                <w:lang w:eastAsia="en-IN"/>
+              </w:rPr>
+            </w:pPr>
+            <w:r>
+              <w:rPr>
+                <w:rFonts w:ascii="Times New Roman" w:eastAsia="Times New Roman" w:hAnsi="Times New Roman" w:cs="Times New Roman"/>
+                <w:sz w:val="24"/>
+                <w:szCs w:val="24"/>
+                <w:lang w:eastAsia="en-IN"/>
+              </w:rPr>
+              <w:t> </w:t>
+            </w:r>
+          </w:p>
+          <w:p>
+            <w:pPr>
+              <w:spacing w:after="0" w:line="240" w:lineRule="auto"/>
+              <w:rPr>
+                <w:rFonts w:ascii="Times New Roman" w:eastAsia="Times New Roman" w:hAnsi="Times New Roman" w:cs="Times New Roman"/>
+                <w:sz w:val="24"/>
+                <w:szCs w:val="24"/>
+                <w:lang w:eastAsia="en-IN"/>
+              </w:rPr>
+            </w:pPr>
+            <w:r>
+              <w:rPr>
+                <w:rFonts w:ascii="Courier New" w:eastAsia="Times New Roman" w:hAnsi="Courier New" w:cs="Courier New"/>
+                <w:sz w:val="20"/>
+                <w:szCs w:val="20"/>
+                <w:lang w:eastAsia="en-IN"/>
+              </w:rPr>
+              <w:t>class</w:t>
+            </w:r>
+            <w:r>
+              <w:rPr>
+                <w:rFonts w:ascii="Times New Roman" w:eastAsia="Times New Roman" w:hAnsi="Times New Roman" w:cs="Times New Roman"/>
+                <w:sz w:val="24"/>
+                <w:szCs w:val="24"/>
+                <w:lang w:eastAsia="en-IN"/>
+              </w:rPr>
+              <w:t xml:space="preserve"> </w:t>
+            </w:r>
+            <w:r>
+              <w:rPr>
+                <w:rFonts w:ascii="Courier New" w:eastAsia="Times New Roman" w:hAnsi="Courier New" w:cs="Courier New"/>
+                <w:sz w:val="20"/>
+                <w:szCs w:val="20"/>
+                <w:lang w:eastAsia="en-IN"/>
+              </w:rPr>
+              <w:t>Main</w:t>
+            </w:r>
+          </w:p>
+          <w:p>
+            <w:pPr>
+              <w:spacing w:after="0" w:line="240" w:lineRule="auto"/>
+              <w:rPr>
+                <w:rFonts w:ascii="Times New Roman" w:eastAsia="Times New Roman" w:hAnsi="Times New Roman" w:cs="Times New Roman"/>
+                <w:sz w:val="24"/>
+                <w:szCs w:val="24"/>
+                <w:lang w:eastAsia="en-IN"/>
+              </w:rPr>
+            </w:pPr>
+            <w:r>
+              <w:rPr>
+                <w:rFonts w:ascii="Courier New" w:eastAsia="Times New Roman" w:hAnsi="Courier New" w:cs="Courier New"/>
+                <w:sz w:val="20"/>
+                <w:szCs w:val="20"/>
+                <w:lang w:eastAsia="en-IN"/>
+              </w:rPr>
+              <w:t>{</w:t>
+            </w:r>
+          </w:p>
+          <w:p>
+            <w:pPr>
+              <w:spacing w:after="0" w:line="240" w:lineRule="auto"/>
+              <w:rPr>
+                <w:rFonts w:ascii="Times New Roman" w:eastAsia="Times New Roman" w:hAnsi="Times New Roman" w:cs="Times New Roman"/>
+                <w:sz w:val="24"/>
+                <w:szCs w:val="24"/>
+                <w:lang w:eastAsia="en-IN"/>
+              </w:rPr>
+            </w:pPr>
+            <w:r>
+              <w:rPr>
+                <w:rFonts w:ascii="Courier New" w:eastAsia="Times New Roman" w:hAnsi="Courier New" w:cs="Courier New"/>
+                <w:sz w:val="20"/>
+                <w:szCs w:val="20"/>
+                <w:lang w:eastAsia="en-IN"/>
+              </w:rPr>
+              <w:t>    public</w:t>
+            </w:r>
+            <w:r>
+              <w:rPr>
+                <w:rFonts w:ascii="Times New Roman" w:eastAsia="Times New Roman" w:hAnsi="Times New Roman" w:cs="Times New Roman"/>
+                <w:sz w:val="24"/>
+                <w:szCs w:val="24"/>
+                <w:lang w:eastAsia="en-IN"/>
+              </w:rPr>
+              <w:t xml:space="preserve"> </w:t>
+            </w:r>
+            <w:r>
+              <w:rPr>
+                <w:rFonts w:ascii="Courier New" w:eastAsia="Times New Roman" w:hAnsi="Courier New" w:cs="Courier New"/>
+                <w:sz w:val="20"/>
+                <w:szCs w:val="20"/>
+                <w:lang w:eastAsia="en-IN"/>
+              </w:rPr>
+              <w:t>static</w:t>
+            </w:r>
+            <w:r>
+              <w:rPr>
+                <w:rFonts w:ascii="Times New Roman" w:eastAsia="Times New Roman" w:hAnsi="Times New Roman" w:cs="Times New Roman"/>
+                <w:sz w:val="24"/>
+                <w:szCs w:val="24"/>
+                <w:lang w:eastAsia="en-IN"/>
+              </w:rPr>
+              <w:t xml:space="preserve"> </w:t>
+            </w:r>
+            <w:r>
+              <w:rPr>
+                <w:rFonts w:ascii="Courier New" w:eastAsia="Times New Roman" w:hAnsi="Courier New" w:cs="Courier New"/>
+                <w:sz w:val="20"/>
+                <w:szCs w:val="20"/>
+                <w:lang w:eastAsia="en-IN"/>
+              </w:rPr>
+              <w:t>void</w:t>
+            </w:r>
+            <w:r>
+              <w:rPr>
+                <w:rFonts w:ascii="Times New Roman" w:eastAsia="Times New Roman" w:hAnsi="Times New Roman" w:cs="Times New Roman"/>
+                <w:sz w:val="24"/>
+                <w:szCs w:val="24"/>
+                <w:lang w:eastAsia="en-IN"/>
+              </w:rPr>
+              <w:t xml:space="preserve"> </w:t>
+            </w:r>
+            <w:r>
+              <w:rPr>
+                <w:rFonts w:ascii="Courier New" w:eastAsia="Times New Roman" w:hAnsi="Courier New" w:cs="Courier New"/>
+                <w:sz w:val="20"/>
+                <w:szCs w:val="20"/>
+                <w:lang w:eastAsia="en-IN"/>
+              </w:rPr>
+              <w:t>main(String args[])</w:t>
+            </w:r>
+          </w:p>
+          <w:p>
+            <w:pPr>
+              <w:spacing w:after="0" w:line="240" w:lineRule="auto"/>
+              <w:rPr>
+                <w:rFonts w:ascii="Times New Roman" w:eastAsia="Times New Roman" w:hAnsi="Times New Roman" w:cs="Times New Roman"/>
+                <w:sz w:val="24"/>
+                <w:szCs w:val="24"/>
+                <w:lang w:eastAsia="en-IN"/>
+              </w:rPr>
+            </w:pPr>
+            <w:r>
+              <w:rPr>
+                <w:rFonts w:ascii="Courier New" w:eastAsia="Times New Roman" w:hAnsi="Courier New" w:cs="Courier New"/>
+                <w:sz w:val="20"/>
+                <w:szCs w:val="20"/>
+                <w:lang w:eastAsia="en-IN"/>
+              </w:rPr>
+              <w:t>    {</w:t>
+            </w:r>
+          </w:p>
+          <w:p>
+            <w:pPr>
+              <w:spacing w:after="0" w:line="240" w:lineRule="auto"/>
+              <w:rPr>
+                <w:rFonts w:ascii="Times New Roman" w:eastAsia="Times New Roman" w:hAnsi="Times New Roman" w:cs="Times New Roman"/>
+                <w:sz w:val="24"/>
+                <w:szCs w:val="24"/>
+                <w:lang w:eastAsia="en-IN"/>
+              </w:rPr>
+            </w:pPr>
+            <w:r>
+              <w:rPr>
+                <w:rFonts w:ascii="Courier New" w:eastAsia="Times New Roman" w:hAnsi="Courier New" w:cs="Courier New"/>
+                <w:sz w:val="20"/>
+                <w:szCs w:val="20"/>
+                <w:lang w:eastAsia="en-IN"/>
+              </w:rPr>
+              <w:t>        Sparrow sparrow = new</w:t>
+            </w:r>
+            <w:r>
+              <w:rPr>
+                <w:rFonts w:ascii="Times New Roman" w:eastAsia="Times New Roman" w:hAnsi="Times New Roman" w:cs="Times New Roman"/>
+                <w:sz w:val="24"/>
+                <w:szCs w:val="24"/>
+                <w:lang w:eastAsia="en-IN"/>
+              </w:rPr>
+              <w:t xml:space="preserve"> </w:t>
+            </w:r>
+            <w:r>
+              <w:rPr>
+                <w:rFonts w:ascii="Courier New" w:eastAsia="Times New Roman" w:hAnsi="Courier New" w:cs="Courier New"/>
+                <w:sz w:val="20"/>
+                <w:szCs w:val="20"/>
+                <w:lang w:eastAsia="en-IN"/>
+              </w:rPr>
+              <w:t>Sparrow();</w:t>
+            </w:r>
+          </w:p>
+          <w:p>
+            <w:pPr>
+              <w:spacing w:after="0" w:line="240" w:lineRule="auto"/>
+              <w:rPr>
+                <w:rFonts w:ascii="Times New Roman" w:eastAsia="Times New Roman" w:hAnsi="Times New Roman" w:cs="Times New Roman"/>
+                <w:sz w:val="24"/>
+                <w:szCs w:val="24"/>
+                <w:lang w:eastAsia="en-IN"/>
+              </w:rPr>
+            </w:pPr>
+            <w:r>
+              <w:rPr>
+                <w:rFonts w:ascii="Courier New" w:eastAsia="Times New Roman" w:hAnsi="Courier New" w:cs="Courier New"/>
+                <w:sz w:val="20"/>
+                <w:szCs w:val="20"/>
+                <w:lang w:eastAsia="en-IN"/>
+              </w:rPr>
+              <w:t>        PlasticToyDuck toyDuck = new</w:t>
+            </w:r>
+            <w:r>
+              <w:rPr>
+                <w:rFonts w:ascii="Times New Roman" w:eastAsia="Times New Roman" w:hAnsi="Times New Roman" w:cs="Times New Roman"/>
+                <w:sz w:val="24"/>
+                <w:szCs w:val="24"/>
+                <w:lang w:eastAsia="en-IN"/>
+              </w:rPr>
+              <w:t xml:space="preserve"> </w:t>
+            </w:r>
+            <w:r>
+              <w:rPr>
+                <w:rFonts w:ascii="Courier New" w:eastAsia="Times New Roman" w:hAnsi="Courier New" w:cs="Courier New"/>
+                <w:sz w:val="20"/>
+                <w:szCs w:val="20"/>
+                <w:lang w:eastAsia="en-IN"/>
+              </w:rPr>
+              <w:t>PlasticToyDuck();</w:t>
+            </w:r>
+          </w:p>
+          <w:p>
+            <w:pPr>
+              <w:spacing w:after="0" w:line="240" w:lineRule="auto"/>
+              <w:rPr>
+                <w:rFonts w:ascii="Times New Roman" w:eastAsia="Times New Roman" w:hAnsi="Times New Roman" w:cs="Times New Roman"/>
+                <w:sz w:val="24"/>
+                <w:szCs w:val="24"/>
+                <w:lang w:eastAsia="en-IN"/>
+              </w:rPr>
+            </w:pPr>
+            <w:r>
+              <w:rPr>
+                <w:rFonts w:ascii="Times New Roman" w:eastAsia="Times New Roman" w:hAnsi="Times New Roman" w:cs="Times New Roman"/>
+                <w:sz w:val="24"/>
+                <w:szCs w:val="24"/>
+                <w:lang w:eastAsia="en-IN"/>
+              </w:rPr>
+              <w:t> </w:t>
+            </w:r>
+          </w:p>
+          <w:p>
+            <w:pPr>
+              <w:spacing w:after="0" w:line="240" w:lineRule="auto"/>
+              <w:rPr>
+                <w:rFonts w:ascii="Times New Roman" w:eastAsia="Times New Roman" w:hAnsi="Times New Roman" w:cs="Times New Roman"/>
+                <w:sz w:val="24"/>
+                <w:szCs w:val="24"/>
+                <w:lang w:eastAsia="en-IN"/>
+              </w:rPr>
+            </w:pPr>
+            <w:r>
+              <w:rPr>
+                <w:rFonts w:ascii="Courier New" w:eastAsia="Times New Roman" w:hAnsi="Courier New" w:cs="Courier New"/>
+                <w:sz w:val="20"/>
+                <w:szCs w:val="20"/>
+                <w:lang w:eastAsia="en-IN"/>
+              </w:rPr>
+              <w:t xml:space="preserve">        // Wrap a bird in a birdAdapter so that it </w:t>
+            </w:r>
+          </w:p>
+          <w:p>
+            <w:pPr>
+              <w:spacing w:after="0" w:line="240" w:lineRule="auto"/>
+              <w:rPr>
+                <w:rFonts w:ascii="Times New Roman" w:eastAsia="Times New Roman" w:hAnsi="Times New Roman" w:cs="Times New Roman"/>
+                <w:sz w:val="24"/>
+                <w:szCs w:val="24"/>
+                <w:lang w:eastAsia="en-IN"/>
+              </w:rPr>
+            </w:pPr>
+            <w:r>
+              <w:rPr>
+                <w:rFonts w:ascii="Courier New" w:eastAsia="Times New Roman" w:hAnsi="Courier New" w:cs="Courier New"/>
+                <w:sz w:val="20"/>
+                <w:szCs w:val="20"/>
+                <w:lang w:eastAsia="en-IN"/>
+              </w:rPr>
+              <w:t>        // behaves like toy duck</w:t>
+            </w:r>
+          </w:p>
+          <w:p>
+            <w:pPr>
+              <w:spacing w:after="0" w:line="240" w:lineRule="auto"/>
+              <w:rPr>
+                <w:rFonts w:ascii="Times New Roman" w:eastAsia="Times New Roman" w:hAnsi="Times New Roman" w:cs="Times New Roman"/>
+                <w:sz w:val="24"/>
+                <w:szCs w:val="24"/>
+                <w:lang w:eastAsia="en-IN"/>
+              </w:rPr>
+            </w:pPr>
+            <w:r>
+              <w:rPr>
+                <w:rFonts w:ascii="Courier New" w:eastAsia="Times New Roman" w:hAnsi="Courier New" w:cs="Courier New"/>
+                <w:sz w:val="20"/>
+                <w:szCs w:val="20"/>
+                <w:lang w:eastAsia="en-IN"/>
+              </w:rPr>
+              <w:t>        ToyDuck birdAdapter = new</w:t>
+            </w:r>
+            <w:r>
+              <w:rPr>
+                <w:rFonts w:ascii="Times New Roman" w:eastAsia="Times New Roman" w:hAnsi="Times New Roman" w:cs="Times New Roman"/>
+                <w:sz w:val="24"/>
+                <w:szCs w:val="24"/>
+                <w:lang w:eastAsia="en-IN"/>
+              </w:rPr>
+              <w:t xml:space="preserve"> </w:t>
+            </w:r>
+            <w:r>
+              <w:rPr>
+                <w:rFonts w:ascii="Courier New" w:eastAsia="Times New Roman" w:hAnsi="Courier New" w:cs="Courier New"/>
+                <w:sz w:val="20"/>
+                <w:szCs w:val="20"/>
+                <w:lang w:eastAsia="en-IN"/>
+              </w:rPr>
+              <w:t>BirdAdapter(sparrow);</w:t>
+            </w:r>
+          </w:p>
+          <w:p>
+            <w:pPr>
+              <w:spacing w:after="0" w:line="240" w:lineRule="auto"/>
+              <w:rPr>
+                <w:rFonts w:ascii="Times New Roman" w:eastAsia="Times New Roman" w:hAnsi="Times New Roman" w:cs="Times New Roman"/>
+                <w:sz w:val="24"/>
+                <w:szCs w:val="24"/>
+                <w:lang w:eastAsia="en-IN"/>
+              </w:rPr>
+            </w:pPr>
+            <w:r>
+              <w:rPr>
+                <w:rFonts w:ascii="Times New Roman" w:eastAsia="Times New Roman" w:hAnsi="Times New Roman" w:cs="Times New Roman"/>
+                <w:sz w:val="24"/>
+                <w:szCs w:val="24"/>
+                <w:lang w:eastAsia="en-IN"/>
+              </w:rPr>
+              <w:t> </w:t>
+            </w:r>
+          </w:p>
+          <w:p>
+            <w:pPr>
+              <w:spacing w:after="0" w:line="240" w:lineRule="auto"/>
+              <w:rPr>
+                <w:rFonts w:ascii="Times New Roman" w:eastAsia="Times New Roman" w:hAnsi="Times New Roman" w:cs="Times New Roman"/>
+                <w:sz w:val="24"/>
+                <w:szCs w:val="24"/>
+                <w:lang w:eastAsia="en-IN"/>
+              </w:rPr>
+            </w:pPr>
+            <w:r>
+              <w:rPr>
+                <w:rFonts w:ascii="Courier New" w:eastAsia="Times New Roman" w:hAnsi="Courier New" w:cs="Courier New"/>
+                <w:sz w:val="20"/>
+                <w:szCs w:val="20"/>
+                <w:lang w:eastAsia="en-IN"/>
+              </w:rPr>
+              <w:t>        System.out.println("Sparrow...");</w:t>
+            </w:r>
+          </w:p>
+          <w:p>
+            <w:pPr>
+              <w:spacing w:after="0" w:line="240" w:lineRule="auto"/>
+              <w:rPr>
+                <w:rFonts w:ascii="Times New Roman" w:eastAsia="Times New Roman" w:hAnsi="Times New Roman" w:cs="Times New Roman"/>
+                <w:sz w:val="24"/>
+                <w:szCs w:val="24"/>
+                <w:lang w:eastAsia="en-IN"/>
+              </w:rPr>
+            </w:pPr>
+            <w:r>
+              <w:rPr>
+                <w:rFonts w:ascii="Courier New" w:eastAsia="Times New Roman" w:hAnsi="Courier New" w:cs="Courier New"/>
+                <w:sz w:val="20"/>
+                <w:szCs w:val="20"/>
+                <w:lang w:eastAsia="en-IN"/>
+              </w:rPr>
+              <w:t>        sparrow.fly();</w:t>
+            </w:r>
+          </w:p>
+          <w:p>
+            <w:pPr>
+              <w:spacing w:after="0" w:line="240" w:lineRule="auto"/>
+              <w:rPr>
+                <w:rFonts w:ascii="Times New Roman" w:eastAsia="Times New Roman" w:hAnsi="Times New Roman" w:cs="Times New Roman"/>
+                <w:sz w:val="24"/>
+                <w:szCs w:val="24"/>
+                <w:lang w:eastAsia="en-IN"/>
+              </w:rPr>
+            </w:pPr>
+            <w:r>
+              <w:rPr>
+                <w:rFonts w:ascii="Courier New" w:eastAsia="Times New Roman" w:hAnsi="Courier New" w:cs="Courier New"/>
+                <w:sz w:val="20"/>
+                <w:szCs w:val="20"/>
+                <w:lang w:eastAsia="en-IN"/>
+              </w:rPr>
+              <w:t>        sparrow.makeSound();</w:t>
+            </w:r>
+          </w:p>
+          <w:p>
+            <w:pPr>
+              <w:spacing w:after="0" w:line="240" w:lineRule="auto"/>
+              <w:rPr>
+                <w:rFonts w:ascii="Times New Roman" w:eastAsia="Times New Roman" w:hAnsi="Times New Roman" w:cs="Times New Roman"/>
+                <w:sz w:val="24"/>
+                <w:szCs w:val="24"/>
+                <w:lang w:eastAsia="en-IN"/>
+              </w:rPr>
+            </w:pPr>
+            <w:r>
+              <w:rPr>
+                <w:rFonts w:ascii="Times New Roman" w:eastAsia="Times New Roman" w:hAnsi="Times New Roman" w:cs="Times New Roman"/>
+                <w:sz w:val="24"/>
+                <w:szCs w:val="24"/>
+                <w:lang w:eastAsia="en-IN"/>
+              </w:rPr>
+              <w:t> </w:t>
+            </w:r>
+          </w:p>
+          <w:p>
+            <w:pPr>
+              <w:spacing w:after="0" w:line="240" w:lineRule="auto"/>
+              <w:rPr>
+                <w:rFonts w:ascii="Times New Roman" w:eastAsia="Times New Roman" w:hAnsi="Times New Roman" w:cs="Times New Roman"/>
+                <w:sz w:val="24"/>
+                <w:szCs w:val="24"/>
+                <w:lang w:eastAsia="en-IN"/>
+              </w:rPr>
+            </w:pPr>
+            <w:r>
+              <w:rPr>
+                <w:rFonts w:ascii="Courier New" w:eastAsia="Times New Roman" w:hAnsi="Courier New" w:cs="Courier New"/>
+                <w:sz w:val="20"/>
+                <w:szCs w:val="20"/>
+                <w:lang w:eastAsia="en-IN"/>
+              </w:rPr>
+              <w:t>        System.out.println("ToyDuck...");</w:t>
+            </w:r>
+          </w:p>
+          <w:p>
+            <w:pPr>
+              <w:spacing w:after="0" w:line="240" w:lineRule="auto"/>
+              <w:rPr>
+                <w:rFonts w:ascii="Times New Roman" w:eastAsia="Times New Roman" w:hAnsi="Times New Roman" w:cs="Times New Roman"/>
+                <w:sz w:val="24"/>
+                <w:szCs w:val="24"/>
+                <w:lang w:eastAsia="en-IN"/>
+              </w:rPr>
+            </w:pPr>
+            <w:r>
+              <w:rPr>
+                <w:rFonts w:ascii="Courier New" w:eastAsia="Times New Roman" w:hAnsi="Courier New" w:cs="Courier New"/>
+                <w:sz w:val="20"/>
+                <w:szCs w:val="20"/>
+                <w:lang w:eastAsia="en-IN"/>
+              </w:rPr>
+              <w:t>        toyDuck.squeak();</w:t>
+            </w:r>
+          </w:p>
+          <w:p>
+            <w:pPr>
+              <w:spacing w:after="0" w:line="240" w:lineRule="auto"/>
+              <w:rPr>
+                <w:rFonts w:ascii="Times New Roman" w:eastAsia="Times New Roman" w:hAnsi="Times New Roman" w:cs="Times New Roman"/>
+                <w:sz w:val="24"/>
+                <w:szCs w:val="24"/>
+                <w:lang w:eastAsia="en-IN"/>
+              </w:rPr>
+            </w:pPr>
+            <w:r>
+              <w:rPr>
+                <w:rFonts w:ascii="Times New Roman" w:eastAsia="Times New Roman" w:hAnsi="Times New Roman" w:cs="Times New Roman"/>
+                <w:sz w:val="24"/>
+                <w:szCs w:val="24"/>
+                <w:lang w:eastAsia="en-IN"/>
+              </w:rPr>
+              <w:t> </w:t>
+            </w:r>
+          </w:p>
+          <w:p>
+            <w:pPr>
+              <w:spacing w:after="0" w:line="240" w:lineRule="auto"/>
+              <w:rPr>
+                <w:rFonts w:ascii="Times New Roman" w:eastAsia="Times New Roman" w:hAnsi="Times New Roman" w:cs="Times New Roman"/>
+                <w:sz w:val="24"/>
+                <w:szCs w:val="24"/>
+                <w:lang w:eastAsia="en-IN"/>
+              </w:rPr>
+            </w:pPr>
+            <w:r>
+              <w:rPr>
+                <w:rFonts w:ascii="Courier New" w:eastAsia="Times New Roman" w:hAnsi="Courier New" w:cs="Courier New"/>
+                <w:sz w:val="20"/>
+                <w:szCs w:val="20"/>
+                <w:lang w:eastAsia="en-IN"/>
+              </w:rPr>
+              <w:lastRenderedPageBreak/>
+              <w:t>        // bird behaving like a toy duck</w:t>
+            </w:r>
+          </w:p>
+          <w:p>
+            <w:pPr>
+              <w:spacing w:after="0" w:line="240" w:lineRule="auto"/>
+              <w:rPr>
+                <w:rFonts w:ascii="Times New Roman" w:eastAsia="Times New Roman" w:hAnsi="Times New Roman" w:cs="Times New Roman"/>
+                <w:sz w:val="24"/>
+                <w:szCs w:val="24"/>
+                <w:lang w:eastAsia="en-IN"/>
+              </w:rPr>
+            </w:pPr>
+            <w:r>
+              <w:rPr>
+                <w:rFonts w:ascii="Courier New" w:eastAsia="Times New Roman" w:hAnsi="Courier New" w:cs="Courier New"/>
+                <w:sz w:val="20"/>
+                <w:szCs w:val="20"/>
+                <w:lang w:eastAsia="en-IN"/>
+              </w:rPr>
+              <w:t>        System.out.println("BirdAdapter...");</w:t>
+            </w:r>
+          </w:p>
+          <w:p>
+            <w:pPr>
+              <w:spacing w:after="0" w:line="240" w:lineRule="auto"/>
+              <w:rPr>
+                <w:rFonts w:ascii="Times New Roman" w:eastAsia="Times New Roman" w:hAnsi="Times New Roman" w:cs="Times New Roman"/>
+                <w:sz w:val="24"/>
+                <w:szCs w:val="24"/>
+                <w:lang w:eastAsia="en-IN"/>
+              </w:rPr>
+            </w:pPr>
+            <w:r>
+              <w:rPr>
+                <w:rFonts w:ascii="Courier New" w:eastAsia="Times New Roman" w:hAnsi="Courier New" w:cs="Courier New"/>
+                <w:sz w:val="20"/>
+                <w:szCs w:val="20"/>
+                <w:lang w:eastAsia="en-IN"/>
+              </w:rPr>
+              <w:t>        birdAdapter.squeak();</w:t>
+            </w:r>
+          </w:p>
+          <w:p>
+            <w:pPr>
+              <w:spacing w:after="0" w:line="240" w:lineRule="auto"/>
+              <w:rPr>
+                <w:rFonts w:ascii="Times New Roman" w:eastAsia="Times New Roman" w:hAnsi="Times New Roman" w:cs="Times New Roman"/>
+                <w:sz w:val="24"/>
+                <w:szCs w:val="24"/>
+                <w:lang w:eastAsia="en-IN"/>
+              </w:rPr>
+            </w:pPr>
+            <w:r>
+              <w:rPr>
+                <w:rFonts w:ascii="Courier New" w:eastAsia="Times New Roman" w:hAnsi="Courier New" w:cs="Courier New"/>
+                <w:sz w:val="20"/>
+                <w:szCs w:val="20"/>
+                <w:lang w:eastAsia="en-IN"/>
+              </w:rPr>
+              <w:t>    }</w:t>
+            </w:r>
+          </w:p>
+          <w:p>
+            <w:pPr>
+              <w:spacing w:after="0" w:line="240" w:lineRule="auto"/>
+              <w:rPr>
+                <w:rFonts w:ascii="Times New Roman" w:eastAsia="Times New Roman" w:hAnsi="Times New Roman" w:cs="Times New Roman"/>
+                <w:sz w:val="24"/>
+                <w:szCs w:val="24"/>
+                <w:lang w:eastAsia="en-IN"/>
+              </w:rPr>
+            </w:pPr>
+            <w:r>
+              <w:rPr>
+                <w:rFonts w:ascii="Courier New" w:eastAsia="Times New Roman" w:hAnsi="Courier New" w:cs="Courier New"/>
+                <w:sz w:val="20"/>
+                <w:szCs w:val="20"/>
+                <w:lang w:eastAsia="en-IN"/>
+              </w:rPr>
+              <w:t>}</w:t>
+            </w:r>
+          </w:p>
+        </w:tc>
+      </w:tr>
+    </w:tbl>
+    <w:p>
+      <w:pPr>
+        <w:shd w:val="clear" w:color="auto" w:fill="FFFFFF"/>
+        <w:spacing w:after="150" w:line="240" w:lineRule="auto"/>
+        <w:jc w:val="both"/>
+        <w:textAlignment w:val="baseline"/>
+        <w:rPr>
+          <w:rFonts w:ascii="Helvetica" w:eastAsia="Times New Roman" w:hAnsi="Helvetica" w:cs="Times New Roman"/>
+          <w:color w:val="000000"/>
+          <w:sz w:val="24"/>
+          <w:szCs w:val="24"/>
+          <w:lang w:eastAsia="en-IN"/>
+        </w:rPr>
+      </w:pPr>
+    </w:p>
+    <w:p>
+      <w:pPr>
+        <w:pStyle w:val="NoSpacing"/>
+        <w:rPr>
+          <w:sz w:val="24"/>
+          <w:szCs w:val="24"/>
+        </w:rPr>
+      </w:pPr>
+      <w:bookmarkStart w:id="0" w:name="_GoBack"/>
+      <w:bookmarkEnd w:id="0"/>
+    </w:p>
     <w:sectPr>
       <w:pgSz w:w="11906" w:h="16838"/>
       <w:pgMar w:top="993" w:right="1440" w:bottom="851" w:left="1440" w:header="708" w:footer="708" w:gutter="0"/>
@@ -2136,6 +4622,119 @@
     </w:lvl>
   </w:abstractNum>
   <w:abstractNum w:abstractNumId="4" w15:restartNumberingAfterBreak="0">
+    <w:nsid w:val="4DAE4C1F"/>
+    <w:multiLevelType w:val="multilevel"/>
+    <w:tmpl w:val="03AA0E6E"/>
+    <w:lvl w:ilvl="0">
+      <w:start w:val="1"/>
+      <w:numFmt w:val="decimal"/>
+      <w:lvlText w:val="%1."/>
+      <w:lvlJc w:val="left"/>
+      <w:pPr>
+        <w:tabs>
+          <w:tab w:val="num" w:pos="720"/>
+        </w:tabs>
+        <w:ind w:left="720" w:hanging="360"/>
+      </w:pPr>
+    </w:lvl>
+    <w:lvl w:ilvl="1" w:tentative="1">
+      <w:start w:val="1"/>
+      <w:numFmt w:val="decimal"/>
+      <w:lvlText w:val="%2."/>
+      <w:lvlJc w:val="left"/>
+      <w:pPr>
+        <w:tabs>
+          <w:tab w:val="num" w:pos="1440"/>
+        </w:tabs>
+        <w:ind w:left="1440" w:hanging="360"/>
+      </w:pPr>
+    </w:lvl>
+    <w:lvl w:ilvl="2" w:tentative="1">
+      <w:start w:val="1"/>
+      <w:numFmt w:val="decimal"/>
+      <w:lvlText w:val="%3."/>
+      <w:lvlJc w:val="left"/>
+      <w:pPr>
+        <w:tabs>
+          <w:tab w:val="num" w:pos="2160"/>
+        </w:tabs>
+        <w:ind w:left="2160" w:hanging="360"/>
+      </w:pPr>
+    </w:lvl>
+    <w:lvl w:ilvl="3" w:tentative="1">
+      <w:start w:val="1"/>
+      <w:numFmt w:val="decimal"/>
+      <w:lvlText w:val="%4."/>
+      <w:lvlJc w:val="left"/>
+      <w:pPr>
+        <w:tabs>
+          <w:tab w:val="num" w:pos="2880"/>
+        </w:tabs>
+        <w:ind w:left="2880" w:hanging="360"/>
+      </w:pPr>
+    </w:lvl>
+    <w:lvl w:ilvl="4" w:tentative="1">
+      <w:start w:val="1"/>
+      <w:numFmt w:val="decimal"/>
+      <w:lvlText w:val="%5."/>
+      <w:lvlJc w:val="left"/>
+      <w:pPr>
+        <w:tabs>
+          <w:tab w:val="num" w:pos="3600"/>
+        </w:tabs>
+        <w:ind w:left="3600" w:hanging="360"/>
+      </w:pPr>
+    </w:lvl>
+    <w:lvl w:ilvl="5" w:tentative="1">
+      <w:start w:val="1"/>
+      <w:numFmt w:val="decimal"/>
+      <w:lvlText w:val="%6."/>
+      <w:lvlJc w:val="left"/>
+      <w:pPr>
+        <w:tabs>
+          <w:tab w:val="num" w:pos="4320"/>
+        </w:tabs>
+        <w:ind w:left="4320" w:hanging="360"/>
+      </w:pPr>
+    </w:lvl>
+    <w:lvl w:ilvl="6" w:tentative="1">
+      <w:start w:val="1"/>
+      <w:numFmt w:val="decimal"/>
+      <w:lvlText w:val="%7."/>
+      <w:lvlJc w:val="left"/>
+      <w:pPr>
+        <w:tabs>
+          <w:tab w:val="num" w:pos="5040"/>
+        </w:tabs>
+        <w:ind w:left="5040" w:hanging="360"/>
+      </w:pPr>
+    </w:lvl>
+    <w:lvl w:ilvl="7" w:tentative="1">
+      <w:start w:val="1"/>
+      <w:numFmt w:val="decimal"/>
+      <w:lvlText w:val="%8."/>
+      <w:lvlJc w:val="left"/>
+      <w:pPr>
+        <w:tabs>
+          <w:tab w:val="num" w:pos="5760"/>
+        </w:tabs>
+        <w:ind w:left="5760" w:hanging="360"/>
+      </w:pPr>
+    </w:lvl>
+    <w:lvl w:ilvl="8" w:tentative="1">
+      <w:start w:val="1"/>
+      <w:numFmt w:val="decimal"/>
+      <w:lvlText w:val="%9."/>
+      <w:lvlJc w:val="left"/>
+      <w:pPr>
+        <w:tabs>
+          <w:tab w:val="num" w:pos="6480"/>
+        </w:tabs>
+        <w:ind w:left="6480" w:hanging="360"/>
+      </w:pPr>
+    </w:lvl>
+  </w:abstractNum>
+  <w:abstractNum w:abstractNumId="5" w15:restartNumberingAfterBreak="0">
     <w:nsid w:val="4EA554F4"/>
     <w:multiLevelType w:val="hybridMultilevel"/>
     <w:tmpl w:val="D7AC5BE0"/>
@@ -2275,7 +4874,7 @@
       </w:rPr>
     </w:lvl>
   </w:abstractNum>
-  <w:abstractNum w:abstractNumId="5" w15:restartNumberingAfterBreak="0">
+  <w:abstractNum w:abstractNumId="6" w15:restartNumberingAfterBreak="0">
     <w:nsid w:val="5754099F"/>
     <w:multiLevelType w:val="hybridMultilevel"/>
     <w:tmpl w:val="85BC1D2A"/>
@@ -2419,10 +5018,10 @@
     <w:abstractNumId w:val="1"/>
   </w:num>
   <w:num w:numId="2">
-    <w:abstractNumId w:val="5"/>
+    <w:abstractNumId w:val="6"/>
   </w:num>
   <w:num w:numId="3">
-    <w:abstractNumId w:val="4"/>
+    <w:abstractNumId w:val="5"/>
   </w:num>
   <w:num w:numId="4">
     <w:abstractNumId w:val="0"/>
@@ -2432,6 +5031,9 @@
   </w:num>
   <w:num w:numId="6">
     <w:abstractNumId w:val="2"/>
+  </w:num>
+  <w:num w:numId="7">
+    <w:abstractNumId w:val="4"/>
   </w:num>
 </w:numbering>
 </file>
@@ -2857,6 +5459,7 @@
   <w:style w:type="character" w:default="1" w:styleId="DefaultParagraphFont">
     <w:name w:val="Default Paragraph Font"/>
     <w:uiPriority w:val="1"/>
+    <w:semiHidden/>
     <w:unhideWhenUsed/>
   </w:style>
   <w:style w:type="table" w:default="1" w:styleId="TableNormal">
@@ -2930,6 +5533,30 @@
       <w:sz w:val="24"/>
       <w:szCs w:val="24"/>
       <w:lang w:eastAsia="en-IN"/>
+    </w:rPr>
+  </w:style>
+  <w:style w:type="character" w:styleId="Emphasis">
+    <w:name w:val="Emphasis"/>
+    <w:basedOn w:val="DefaultParagraphFont"/>
+    <w:uiPriority w:val="20"/>
+    <w:qFormat/>
+    <w:rsid w:val="00A557E9"/>
+    <w:rPr>
+      <w:i/>
+      <w:iCs/>
+    </w:rPr>
+  </w:style>
+  <w:style w:type="character" w:styleId="HTMLCode">
+    <w:name w:val="HTML Code"/>
+    <w:basedOn w:val="DefaultParagraphFont"/>
+    <w:uiPriority w:val="99"/>
+    <w:semiHidden/>
+    <w:unhideWhenUsed/>
+    <w:rsid w:val="0078253F"/>
+    <w:rPr>
+      <w:rFonts w:ascii="Courier New" w:eastAsia="Times New Roman" w:hAnsi="Courier New" w:cs="Courier New"/>
+      <w:sz w:val="20"/>
+      <w:szCs w:val="20"/>
     </w:rPr>
   </w:style>
 </w:styles>

</xml_diff>